<commit_message>
Documentos restantes de expediente de operaciones
</commit_message>
<xml_diff>
--- a/storage/app/templates/OperacionyMantenimiento/COMPROBANTE DE TRASLADO.docx
+++ b/storage/app/templates/OperacionyMantenimiento/COMPROBANTE DE TRASLADO.docx
@@ -1,6 +1,6 @@
 
 <file path=word/document.xml><?xml version="1.0" encoding="utf-8"?>
-<w:document xmlns:wpc="http://schemas.microsoft.com/office/word/2010/wordprocessingCanvas" xmlns:cx="http://schemas.microsoft.com/office/drawing/2014/chartex" xmlns:cx1="http://schemas.microsoft.com/office/drawing/2015/9/8/chartex" xmlns:cx2="http://schemas.microsoft.com/office/drawing/2015/10/21/chartex" xmlns:cx3="http://schemas.microsoft.com/office/drawing/2016/5/9/chartex" xmlns:cx4="http://schemas.microsoft.com/office/drawing/2016/5/10/chartex" xmlns:cx5="http://schemas.microsoft.com/office/drawing/2016/5/11/chartex" xmlns:cx6="http://schemas.microsoft.com/office/drawing/2016/5/12/chartex" xmlns:cx7="http://schemas.microsoft.com/office/drawing/2016/5/13/chartex" xmlns:cx8="http://schemas.microsoft.com/office/drawing/2016/5/14/chartex" xmlns:mc="http://schemas.openxmlformats.org/markup-compatibility/2006" xmlns:aink="http://schemas.microsoft.com/office/drawing/2016/ink" xmlns:am3d="http://schemas.microsoft.com/office/drawing/2017/model3d" xmlns:o="urn:schemas-microsoft-com:office:office" xmlns:oel="http://schemas.microsoft.com/office/2019/extlst" xmlns:r="http://schemas.openxmlformats.org/officeDocument/2006/relationships" xmlns:m="http://schemas.openxmlformats.org/officeDocument/2006/math" xmlns:v="urn:schemas-microsoft-com:vml" xmlns:wp14="http://schemas.microsoft.com/office/word/2010/wordprocessingDrawing" xmlns:wp="http://schemas.openxmlformats.org/drawingml/2006/wordprocessingDrawing" xmlns:w10="urn:schemas-microsoft-com:office:word" xmlns:w="http://schemas.openxmlformats.org/wordprocessingml/2006/main" xmlns:w14="http://schemas.microsoft.com/office/word/2010/wordml" xmlns:w15="http://schemas.microsoft.com/office/word/2012/wordml" xmlns:w16cex="http://schemas.microsoft.com/office/word/2018/wordml/cex" xmlns:w16cid="http://schemas.microsoft.com/office/word/2016/wordml/cid" xmlns:w16="http://schemas.microsoft.com/office/word/2018/wordml" xmlns:w16du="http://schemas.microsoft.com/office/word/2023/wordml/word16du" xmlns:w16sdtdh="http://schemas.microsoft.com/office/word/2020/wordml/sdtdatahash" xmlns:w16se="http://schemas.microsoft.com/office/word/2015/wordml/symex" xmlns:wpg="http://schemas.microsoft.com/office/word/2010/wordprocessingGroup" xmlns:wpi="http://schemas.microsoft.com/office/word/2010/wordprocessingInk" xmlns:wne="http://schemas.microsoft.com/office/word/2006/wordml" xmlns:wps="http://schemas.microsoft.com/office/word/2010/wordprocessingShape" mc:Ignorable="w14 w15 w16se w16cid w16 w16cex w16sdtdh w16du wp14">
+<w:document xmlns:wpc="http://schemas.microsoft.com/office/word/2010/wordprocessingCanvas" xmlns:cx="http://schemas.microsoft.com/office/drawing/2014/chartex" xmlns:cx1="http://schemas.microsoft.com/office/drawing/2015/9/8/chartex" xmlns:cx2="http://schemas.microsoft.com/office/drawing/2015/10/21/chartex" xmlns:cx3="http://schemas.microsoft.com/office/drawing/2016/5/9/chartex" xmlns:cx4="http://schemas.microsoft.com/office/drawing/2016/5/10/chartex" xmlns:cx5="http://schemas.microsoft.com/office/drawing/2016/5/11/chartex" xmlns:cx6="http://schemas.microsoft.com/office/drawing/2016/5/12/chartex" xmlns:cx7="http://schemas.microsoft.com/office/drawing/2016/5/13/chartex" xmlns:cx8="http://schemas.microsoft.com/office/drawing/2016/5/14/chartex" xmlns:mc="http://schemas.openxmlformats.org/markup-compatibility/2006" xmlns:aink="http://schemas.microsoft.com/office/drawing/2016/ink" xmlns:am3d="http://schemas.microsoft.com/office/drawing/2017/model3d" xmlns:o="urn:schemas-microsoft-com:office:office" xmlns:oel="http://schemas.microsoft.com/office/2019/extlst" xmlns:r="http://schemas.openxmlformats.org/officeDocument/2006/relationships" xmlns:m="http://schemas.openxmlformats.org/officeDocument/2006/math" xmlns:v="urn:schemas-microsoft-com:vml" xmlns:wp14="http://schemas.microsoft.com/office/word/2010/wordprocessingDrawing" xmlns:wp="http://schemas.openxmlformats.org/drawingml/2006/wordprocessingDrawing" xmlns:w10="urn:schemas-microsoft-com:office:word" xmlns:w="http://schemas.openxmlformats.org/wordprocessingml/2006/main" xmlns:w14="http://schemas.microsoft.com/office/word/2010/wordml" xmlns:w15="http://schemas.microsoft.com/office/word/2012/wordml" xmlns:w16cex="http://schemas.microsoft.com/office/word/2018/wordml/cex" xmlns:w16cid="http://schemas.microsoft.com/office/word/2016/wordml/cid" xmlns:w16="http://schemas.microsoft.com/office/word/2018/wordml" xmlns:w16sdtdh="http://schemas.microsoft.com/office/word/2020/wordml/sdtdatahash" xmlns:w16se="http://schemas.microsoft.com/office/word/2015/wordml/symex" xmlns:wpg="http://schemas.microsoft.com/office/word/2010/wordprocessingGroup" xmlns:wpi="http://schemas.microsoft.com/office/word/2010/wordprocessingInk" xmlns:wne="http://schemas.microsoft.com/office/word/2006/wordml" xmlns:wps="http://schemas.microsoft.com/office/word/2010/wordprocessingShape" mc:Ignorable="w14 w15 w16se w16cid w16 w16cex w16sdtdh wp14">
   <w:body>
     <w:p>
       <w:pPr>
@@ -16,12 +16,13 @@
     <w:tbl>
       <w:tblPr>
         <w:tblStyle w:val="Tablaconcuadrcula"/>
-        <w:tblW w:w="12300" w:type="dxa"/>
+        <w:tblW w:w="21143" w:type="dxa"/>
         <w:tblCellSpacing w:w="20" w:type="dxa"/>
         <w:tblLook w:val="04A0" w:firstRow="1" w:lastRow="0" w:firstColumn="1" w:lastColumn="0" w:noHBand="0" w:noVBand="1"/>
       </w:tblPr>
       <w:tblGrid>
         <w:gridCol w:w="3457"/>
+        <w:gridCol w:w="8843"/>
         <w:gridCol w:w="8843"/>
       </w:tblGrid>
       <w:tr>
@@ -54,6 +55,30 @@
         </w:tc>
         <w:tc>
           <w:tcPr>
+            <w:tcW w:w="8803" w:type="dxa"/>
+            <w:vAlign w:val="center"/>
+          </w:tcPr>
+          <w:p>
+            <w:pPr>
+              <w:tabs>
+                <w:tab w:val="left" w:pos="2745"/>
+              </w:tabs>
+              <w:rPr>
+                <w:sz w:val="20"/>
+                <w:szCs w:val="20"/>
+              </w:rPr>
+            </w:pPr>
+            <w:r>
+              <w:rPr>
+                <w:rFonts w:ascii="Times New Roman"/>
+                <w:sz w:val="20"/>
+              </w:rPr>
+              <w:t>${nomenclatura}</w:t>
+            </w:r>
+          </w:p>
+        </w:tc>
+        <w:tc>
+          <w:tcPr>
             <w:tcW w:w="8783" w:type="dxa"/>
           </w:tcPr>
           <w:p>
@@ -66,9 +91,6 @@
                 <w:szCs w:val="20"/>
               </w:rPr>
             </w:pPr>
-            <w:r>
-              <w:t>${nomenclatura}</w:t>
-            </w:r>
           </w:p>
         </w:tc>
       </w:tr>
@@ -102,6 +124,25 @@
         </w:tc>
         <w:tc>
           <w:tcPr>
+            <w:tcW w:w="8803" w:type="dxa"/>
+          </w:tcPr>
+          <w:p>
+            <w:pPr>
+              <w:tabs>
+                <w:tab w:val="left" w:pos="2745"/>
+              </w:tabs>
+              <w:rPr>
+                <w:sz w:val="20"/>
+                <w:szCs w:val="20"/>
+              </w:rPr>
+            </w:pPr>
+            <w:r>
+              <w:t>NOM 005</w:t>
+            </w:r>
+          </w:p>
+        </w:tc>
+        <w:tc>
+          <w:tcPr>
             <w:tcW w:w="8783" w:type="dxa"/>
           </w:tcPr>
           <w:p>
@@ -114,9 +155,6 @@
                 <w:szCs w:val="20"/>
               </w:rPr>
             </w:pPr>
-            <w:r>
-              <w:t>ANEXO 30 Y 31</w:t>
-            </w:r>
           </w:p>
         </w:tc>
       </w:tr>
@@ -150,6 +188,30 @@
         </w:tc>
         <w:tc>
           <w:tcPr>
+            <w:tcW w:w="8803" w:type="dxa"/>
+          </w:tcPr>
+          <w:p>
+            <w:pPr>
+              <w:tabs>
+                <w:tab w:val="left" w:pos="2745"/>
+              </w:tabs>
+              <w:rPr>
+                <w:sz w:val="20"/>
+                <w:szCs w:val="20"/>
+              </w:rPr>
+            </w:pPr>
+            <w:r>
+              <w:rPr>
+                <w:bCs/>
+                <w:spacing w:val="-2"/>
+                <w:sz w:val="20"/>
+              </w:rPr>
+              <w:t>${razonsocial}</w:t>
+            </w:r>
+          </w:p>
+        </w:tc>
+        <w:tc>
+          <w:tcPr>
             <w:tcW w:w="8783" w:type="dxa"/>
           </w:tcPr>
           <w:p>
@@ -162,17 +224,6 @@
                 <w:szCs w:val="20"/>
               </w:rPr>
             </w:pPr>
-            <w:r>
-              <w:t>${</w:t>
-            </w:r>
-            <w:proofErr w:type="spellStart"/>
-            <w:r>
-              <w:t>razonsocial</w:t>
-            </w:r>
-            <w:proofErr w:type="spellEnd"/>
-            <w:r>
-              <w:t>}</w:t>
-            </w:r>
           </w:p>
         </w:tc>
       </w:tr>
@@ -206,6 +257,47 @@
         </w:tc>
         <w:tc>
           <w:tcPr>
+            <w:tcW w:w="8803" w:type="dxa"/>
+            <w:vAlign w:val="center"/>
+          </w:tcPr>
+          <w:p>
+            <w:pPr>
+              <w:tabs>
+                <w:tab w:val="left" w:pos="2745"/>
+              </w:tabs>
+              <w:rPr>
+                <w:sz w:val="20"/>
+                <w:szCs w:val="20"/>
+              </w:rPr>
+            </w:pPr>
+            <w:r>
+              <w:rPr>
+                <w:bCs/>
+                <w:spacing w:val="-2"/>
+                <w:sz w:val="20"/>
+              </w:rPr>
+              <w:t>${</w:t>
+            </w:r>
+            <w:r>
+              <w:rPr>
+                <w:bCs/>
+                <w:spacing w:val="-2"/>
+                <w:sz w:val="20"/>
+              </w:rPr>
+              <w:t>domicilio_estacion</w:t>
+            </w:r>
+            <w:r>
+              <w:rPr>
+                <w:bCs/>
+                <w:spacing w:val="-2"/>
+                <w:sz w:val="20"/>
+              </w:rPr>
+              <w:t>}</w:t>
+            </w:r>
+          </w:p>
+        </w:tc>
+        <w:tc>
+          <w:tcPr>
             <w:tcW w:w="8783" w:type="dxa"/>
           </w:tcPr>
           <w:p>
@@ -218,17 +310,6 @@
                 <w:szCs w:val="20"/>
               </w:rPr>
             </w:pPr>
-            <w:r>
-              <w:t>${</w:t>
-            </w:r>
-            <w:proofErr w:type="spellStart"/>
-            <w:r>
-              <w:t>domicilio_estacion</w:t>
-            </w:r>
-            <w:proofErr w:type="spellEnd"/>
-            <w:r>
-              <w:t>}</w:t>
-            </w:r>
           </w:p>
         </w:tc>
       </w:tr>
@@ -262,6 +343,25 @@
         </w:tc>
         <w:tc>
           <w:tcPr>
+            <w:tcW w:w="8803" w:type="dxa"/>
+          </w:tcPr>
+          <w:p>
+            <w:pPr>
+              <w:tabs>
+                <w:tab w:val="left" w:pos="2745"/>
+              </w:tabs>
+              <w:rPr>
+                <w:sz w:val="20"/>
+                <w:szCs w:val="20"/>
+              </w:rPr>
+            </w:pPr>
+            <w:r>
+              <w:t>${id_usuario}</w:t>
+            </w:r>
+          </w:p>
+        </w:tc>
+        <w:tc>
+          <w:tcPr>
             <w:tcW w:w="8783" w:type="dxa"/>
           </w:tcPr>
           <w:p>
@@ -274,17 +374,6 @@
                 <w:szCs w:val="20"/>
               </w:rPr>
             </w:pPr>
-            <w:r>
-              <w:t>${</w:t>
-            </w:r>
-            <w:proofErr w:type="spellStart"/>
-            <w:r>
-              <w:t>id_usuario</w:t>
-            </w:r>
-            <w:proofErr w:type="spellEnd"/>
-            <w:r>
-              <w:t>}</w:t>
-            </w:r>
           </w:p>
         </w:tc>
       </w:tr>
@@ -318,6 +407,46 @@
         </w:tc>
         <w:tc>
           <w:tcPr>
+            <w:tcW w:w="8803" w:type="dxa"/>
+          </w:tcPr>
+          <w:p>
+            <w:pPr>
+              <w:tabs>
+                <w:tab w:val="left" w:pos="2745"/>
+              </w:tabs>
+              <w:rPr>
+                <w:sz w:val="20"/>
+                <w:szCs w:val="20"/>
+              </w:rPr>
+            </w:pPr>
+            <w:r>
+              <w:rPr>
+                <w:bCs/>
+                <w:spacing w:val="-2"/>
+                <w:sz w:val="20"/>
+              </w:rPr>
+              <w:t>${</w:t>
+            </w:r>
+            <w:r>
+              <w:rPr>
+                <w:bCs/>
+                <w:spacing w:val="-2"/>
+                <w:sz w:val="20"/>
+              </w:rPr>
+              <w:t>fecha_inspeccion</w:t>
+            </w:r>
+            <w:r>
+              <w:rPr>
+                <w:bCs/>
+                <w:spacing w:val="-2"/>
+                <w:sz w:val="20"/>
+              </w:rPr>
+              <w:t>}</w:t>
+            </w:r>
+          </w:p>
+        </w:tc>
+        <w:tc>
+          <w:tcPr>
             <w:tcW w:w="8783" w:type="dxa"/>
           </w:tcPr>
           <w:p>
@@ -330,17 +459,6 @@
                 <w:szCs w:val="20"/>
               </w:rPr>
             </w:pPr>
-            <w:r>
-              <w:t>${</w:t>
-            </w:r>
-            <w:proofErr w:type="spellStart"/>
-            <w:r>
-              <w:t>fecha_inspeccion</w:t>
-            </w:r>
-            <w:proofErr w:type="spellEnd"/>
-            <w:r>
-              <w:t>}</w:t>
-            </w:r>
           </w:p>
         </w:tc>
       </w:tr>
@@ -513,15 +631,6 @@
                 <w:sz w:val="20"/>
                 <w:szCs w:val="20"/>
               </w:rPr>
-              <w:t>A</w:t>
-            </w:r>
-            <w:r>
-              <w:rPr>
-                <w:rFonts w:asciiTheme="minorHAnsi" w:hAnsiTheme="minorHAnsi"/>
-                <w:b/>
-                <w:sz w:val="20"/>
-                <w:szCs w:val="20"/>
-              </w:rPr>
               <w:t>TRANSPORTE</w:t>
             </w:r>
             <w:r>
@@ -2540,6 +2649,39 @@
         </w:tc>
       </w:tr>
     </w:tbl>
+    <w:p>
+      <w:pPr>
+        <w:pStyle w:val="Default"/>
+        <w:rPr>
+          <w:rFonts w:asciiTheme="minorHAnsi" w:hAnsiTheme="minorHAnsi"/>
+          <w:sz w:val="20"/>
+          <w:szCs w:val="20"/>
+          <w:lang w:val="es-MX"/>
+        </w:rPr>
+      </w:pPr>
+    </w:p>
+    <w:p>
+      <w:pPr>
+        <w:pStyle w:val="Default"/>
+        <w:rPr>
+          <w:rFonts w:asciiTheme="minorHAnsi" w:hAnsiTheme="minorHAnsi"/>
+          <w:sz w:val="20"/>
+          <w:szCs w:val="20"/>
+          <w:lang w:val="es-MX"/>
+        </w:rPr>
+      </w:pPr>
+    </w:p>
+    <w:p>
+      <w:pPr>
+        <w:pStyle w:val="Default"/>
+        <w:rPr>
+          <w:rFonts w:asciiTheme="minorHAnsi" w:hAnsiTheme="minorHAnsi"/>
+          <w:sz w:val="20"/>
+          <w:szCs w:val="20"/>
+          <w:lang w:val="es-MX"/>
+        </w:rPr>
+      </w:pPr>
+    </w:p>
     <w:p>
       <w:pPr>
         <w:pStyle w:val="Default"/>
@@ -2575,6 +2717,7 @@
     <w:p>
       <w:pPr>
         <w:pStyle w:val="Default"/>
+        <w:jc w:val="center"/>
         <w:rPr>
           <w:rFonts w:asciiTheme="minorHAnsi" w:hAnsiTheme="minorHAnsi"/>
           <w:b/>
@@ -2591,7 +2734,7 @@
           <w:szCs w:val="20"/>
           <w:lang w:val="es-MX"/>
         </w:rPr>
-        <w:t xml:space="preserve">                                                                                          </w:t>
+        <w:t xml:space="preserve">NOMBRE Y FIRMA DEL </w:t>
       </w:r>
       <w:r>
         <w:rPr>
@@ -2601,40 +2744,19 @@
           <w:szCs w:val="20"/>
           <w:lang w:val="es-MX"/>
         </w:rPr>
-        <w:t xml:space="preserve">    </w:t>
+        <w:t>INSPECTOR</w:t>
       </w:r>
-      <w:r>
+    </w:p>
+    <w:p>
+      <w:pPr>
+        <w:pStyle w:val="Default"/>
         <w:rPr>
           <w:rFonts w:asciiTheme="minorHAnsi" w:hAnsiTheme="minorHAnsi"/>
-          <w:b/>
           <w:sz w:val="22"/>
           <w:szCs w:val="20"/>
           <w:lang w:val="es-MX"/>
         </w:rPr>
-        <w:t>${</w:t>
-      </w:r>
-      <w:proofErr w:type="spellStart"/>
-      <w:r>
-        <w:rPr>
-          <w:rFonts w:asciiTheme="minorHAnsi" w:hAnsiTheme="minorHAnsi"/>
-          <w:b/>
-          <w:sz w:val="22"/>
-          <w:szCs w:val="20"/>
-          <w:lang w:val="es-MX"/>
-        </w:rPr>
-        <w:t>id_usuario</w:t>
-      </w:r>
-      <w:proofErr w:type="spellEnd"/>
-      <w:r>
-        <w:rPr>
-          <w:rFonts w:asciiTheme="minorHAnsi" w:hAnsiTheme="minorHAnsi"/>
-          <w:b/>
-          <w:sz w:val="22"/>
-          <w:szCs w:val="20"/>
-          <w:lang w:val="es-MX"/>
-        </w:rPr>
-        <w:t>}</w:t>
-      </w:r>
+      </w:pPr>
     </w:p>
     <w:p>
       <w:pPr>
@@ -2699,17 +2821,16 @@
         </w:rPr>
         <w:t xml:space="preserve">AD que realiza actividades de </w:t>
       </w:r>
-      <w:proofErr w:type="spellStart"/>
       <w:r>
         <w:rPr>
           <w:rFonts w:asciiTheme="minorHAnsi" w:hAnsiTheme="minorHAnsi"/>
           <w:b/>
           <w:sz w:val="18"/>
           <w:szCs w:val="18"/>
+          <w:lang w:val="es-MX"/>
         </w:rPr>
-        <w:t>Inspección</w:t>
+        <w:t>Inspeccion</w:t>
       </w:r>
-      <w:proofErr w:type="spellEnd"/>
       <w:r>
         <w:rPr>
           <w:rFonts w:asciiTheme="minorHAnsi" w:hAnsiTheme="minorHAnsi"/>
@@ -2879,27 +3000,7 @@
           <w:szCs w:val="18"/>
           <w:lang w:val="es-MX"/>
         </w:rPr>
-        <w:t xml:space="preserve">Este </w:t>
-      </w:r>
-      <w:proofErr w:type="gramStart"/>
-      <w:r>
-        <w:rPr>
-          <w:rFonts w:asciiTheme="minorHAnsi" w:hAnsiTheme="minorHAnsi"/>
-          <w:sz w:val="18"/>
-          <w:szCs w:val="18"/>
-          <w:lang w:val="es-MX"/>
-        </w:rPr>
-        <w:t>re reporte</w:t>
-      </w:r>
-      <w:proofErr w:type="gramEnd"/>
-      <w:r>
-        <w:rPr>
-          <w:rFonts w:asciiTheme="minorHAnsi" w:hAnsiTheme="minorHAnsi"/>
-          <w:sz w:val="18"/>
-          <w:szCs w:val="18"/>
-          <w:lang w:val="es-MX"/>
-        </w:rPr>
-        <w:t xml:space="preserve"> forma parte del expediente de la referida Orden de Trabajo.</w:t>
+        <w:t>Este re reporte forma parte del expediente de la referida Orden de Trabajo.</w:t>
       </w:r>
     </w:p>
     <w:sectPr>
@@ -2919,7 +3020,7 @@
 </file>
 
 <file path=word/endnotes.xml><?xml version="1.0" encoding="utf-8"?>
-<w:endnotes xmlns:wpc="http://schemas.microsoft.com/office/word/2010/wordprocessingCanvas" xmlns:cx="http://schemas.microsoft.com/office/drawing/2014/chartex" xmlns:cx1="http://schemas.microsoft.com/office/drawing/2015/9/8/chartex" xmlns:cx2="http://schemas.microsoft.com/office/drawing/2015/10/21/chartex" xmlns:cx3="http://schemas.microsoft.com/office/drawing/2016/5/9/chartex" xmlns:cx4="http://schemas.microsoft.com/office/drawing/2016/5/10/chartex" xmlns:cx5="http://schemas.microsoft.com/office/drawing/2016/5/11/chartex" xmlns:cx6="http://schemas.microsoft.com/office/drawing/2016/5/12/chartex" xmlns:cx7="http://schemas.microsoft.com/office/drawing/2016/5/13/chartex" xmlns:cx8="http://schemas.microsoft.com/office/drawing/2016/5/14/chartex" xmlns:mc="http://schemas.openxmlformats.org/markup-compatibility/2006" xmlns:aink="http://schemas.microsoft.com/office/drawing/2016/ink" xmlns:am3d="http://schemas.microsoft.com/office/drawing/2017/model3d" xmlns:o="urn:schemas-microsoft-com:office:office" xmlns:oel="http://schemas.microsoft.com/office/2019/extlst" xmlns:r="http://schemas.openxmlformats.org/officeDocument/2006/relationships" xmlns:m="http://schemas.openxmlformats.org/officeDocument/2006/math" xmlns:v="urn:schemas-microsoft-com:vml" xmlns:wp14="http://schemas.microsoft.com/office/word/2010/wordprocessingDrawing" xmlns:wp="http://schemas.openxmlformats.org/drawingml/2006/wordprocessingDrawing" xmlns:w10="urn:schemas-microsoft-com:office:word" xmlns:w="http://schemas.openxmlformats.org/wordprocessingml/2006/main" xmlns:w14="http://schemas.microsoft.com/office/word/2010/wordml" xmlns:w15="http://schemas.microsoft.com/office/word/2012/wordml" xmlns:w16cex="http://schemas.microsoft.com/office/word/2018/wordml/cex" xmlns:w16cid="http://schemas.microsoft.com/office/word/2016/wordml/cid" xmlns:w16="http://schemas.microsoft.com/office/word/2018/wordml" xmlns:w16du="http://schemas.microsoft.com/office/word/2023/wordml/word16du" xmlns:w16sdtdh="http://schemas.microsoft.com/office/word/2020/wordml/sdtdatahash" xmlns:w16se="http://schemas.microsoft.com/office/word/2015/wordml/symex" xmlns:wpg="http://schemas.microsoft.com/office/word/2010/wordprocessingGroup" xmlns:wpi="http://schemas.microsoft.com/office/word/2010/wordprocessingInk" xmlns:wne="http://schemas.microsoft.com/office/word/2006/wordml" xmlns:wps="http://schemas.microsoft.com/office/word/2010/wordprocessingShape" mc:Ignorable="w14 w15 w16se w16cid w16 w16cex w16sdtdh w16du wp14">
+<w:endnotes xmlns:wpc="http://schemas.microsoft.com/office/word/2010/wordprocessingCanvas" xmlns:cx="http://schemas.microsoft.com/office/drawing/2014/chartex" xmlns:cx1="http://schemas.microsoft.com/office/drawing/2015/9/8/chartex" xmlns:cx2="http://schemas.microsoft.com/office/drawing/2015/10/21/chartex" xmlns:cx3="http://schemas.microsoft.com/office/drawing/2016/5/9/chartex" xmlns:cx4="http://schemas.microsoft.com/office/drawing/2016/5/10/chartex" xmlns:cx5="http://schemas.microsoft.com/office/drawing/2016/5/11/chartex" xmlns:cx6="http://schemas.microsoft.com/office/drawing/2016/5/12/chartex" xmlns:cx7="http://schemas.microsoft.com/office/drawing/2016/5/13/chartex" xmlns:cx8="http://schemas.microsoft.com/office/drawing/2016/5/14/chartex" xmlns:mc="http://schemas.openxmlformats.org/markup-compatibility/2006" xmlns:aink="http://schemas.microsoft.com/office/drawing/2016/ink" xmlns:am3d="http://schemas.microsoft.com/office/drawing/2017/model3d" xmlns:o="urn:schemas-microsoft-com:office:office" xmlns:oel="http://schemas.microsoft.com/office/2019/extlst" xmlns:r="http://schemas.openxmlformats.org/officeDocument/2006/relationships" xmlns:m="http://schemas.openxmlformats.org/officeDocument/2006/math" xmlns:v="urn:schemas-microsoft-com:vml" xmlns:wp14="http://schemas.microsoft.com/office/word/2010/wordprocessingDrawing" xmlns:wp="http://schemas.openxmlformats.org/drawingml/2006/wordprocessingDrawing" xmlns:w10="urn:schemas-microsoft-com:office:word" xmlns:w="http://schemas.openxmlformats.org/wordprocessingml/2006/main" xmlns:w14="http://schemas.microsoft.com/office/word/2010/wordml" xmlns:w15="http://schemas.microsoft.com/office/word/2012/wordml" xmlns:w16cex="http://schemas.microsoft.com/office/word/2018/wordml/cex" xmlns:w16cid="http://schemas.microsoft.com/office/word/2016/wordml/cid" xmlns:w16="http://schemas.microsoft.com/office/word/2018/wordml" xmlns:w16sdtdh="http://schemas.microsoft.com/office/word/2020/wordml/sdtdatahash" xmlns:w16se="http://schemas.microsoft.com/office/word/2015/wordml/symex" xmlns:wpg="http://schemas.microsoft.com/office/word/2010/wordprocessingGroup" xmlns:wpi="http://schemas.microsoft.com/office/word/2010/wordprocessingInk" xmlns:wne="http://schemas.microsoft.com/office/word/2006/wordml" xmlns:wps="http://schemas.microsoft.com/office/word/2010/wordprocessingShape" mc:Ignorable="w14 w15 w16se w16cid w16 w16cex w16sdtdh wp14">
   <w:endnote w:type="separator" w:id="-1">
     <w:p>
       <w:pPr>
@@ -2944,7 +3045,7 @@
 </file>
 
 <file path=word/footer1.xml><?xml version="1.0" encoding="utf-8"?>
-<w:ftr xmlns:wpc="http://schemas.microsoft.com/office/word/2010/wordprocessingCanvas" xmlns:cx="http://schemas.microsoft.com/office/drawing/2014/chartex" xmlns:cx1="http://schemas.microsoft.com/office/drawing/2015/9/8/chartex" xmlns:cx2="http://schemas.microsoft.com/office/drawing/2015/10/21/chartex" xmlns:cx3="http://schemas.microsoft.com/office/drawing/2016/5/9/chartex" xmlns:cx4="http://schemas.microsoft.com/office/drawing/2016/5/10/chartex" xmlns:cx5="http://schemas.microsoft.com/office/drawing/2016/5/11/chartex" xmlns:cx6="http://schemas.microsoft.com/office/drawing/2016/5/12/chartex" xmlns:cx7="http://schemas.microsoft.com/office/drawing/2016/5/13/chartex" xmlns:cx8="http://schemas.microsoft.com/office/drawing/2016/5/14/chartex" xmlns:mc="http://schemas.openxmlformats.org/markup-compatibility/2006" xmlns:aink="http://schemas.microsoft.com/office/drawing/2016/ink" xmlns:am3d="http://schemas.microsoft.com/office/drawing/2017/model3d" xmlns:o="urn:schemas-microsoft-com:office:office" xmlns:oel="http://schemas.microsoft.com/office/2019/extlst" xmlns:r="http://schemas.openxmlformats.org/officeDocument/2006/relationships" xmlns:m="http://schemas.openxmlformats.org/officeDocument/2006/math" xmlns:v="urn:schemas-microsoft-com:vml" xmlns:wp14="http://schemas.microsoft.com/office/word/2010/wordprocessingDrawing" xmlns:wp="http://schemas.openxmlformats.org/drawingml/2006/wordprocessingDrawing" xmlns:w10="urn:schemas-microsoft-com:office:word" xmlns:w="http://schemas.openxmlformats.org/wordprocessingml/2006/main" xmlns:w14="http://schemas.microsoft.com/office/word/2010/wordml" xmlns:w15="http://schemas.microsoft.com/office/word/2012/wordml" xmlns:w16cex="http://schemas.microsoft.com/office/word/2018/wordml/cex" xmlns:w16cid="http://schemas.microsoft.com/office/word/2016/wordml/cid" xmlns:w16="http://schemas.microsoft.com/office/word/2018/wordml" xmlns:w16du="http://schemas.microsoft.com/office/word/2023/wordml/word16du" xmlns:w16sdtdh="http://schemas.microsoft.com/office/word/2020/wordml/sdtdatahash" xmlns:w16se="http://schemas.microsoft.com/office/word/2015/wordml/symex" xmlns:wpg="http://schemas.microsoft.com/office/word/2010/wordprocessingGroup" xmlns:wpi="http://schemas.microsoft.com/office/word/2010/wordprocessingInk" xmlns:wne="http://schemas.microsoft.com/office/word/2006/wordml" xmlns:wps="http://schemas.microsoft.com/office/word/2010/wordprocessingShape" mc:Ignorable="w14 w15 w16se w16cid w16 w16cex w16sdtdh w16du wp14">
+<w:ftr xmlns:wpc="http://schemas.microsoft.com/office/word/2010/wordprocessingCanvas" xmlns:cx="http://schemas.microsoft.com/office/drawing/2014/chartex" xmlns:cx1="http://schemas.microsoft.com/office/drawing/2015/9/8/chartex" xmlns:cx2="http://schemas.microsoft.com/office/drawing/2015/10/21/chartex" xmlns:cx3="http://schemas.microsoft.com/office/drawing/2016/5/9/chartex" xmlns:cx4="http://schemas.microsoft.com/office/drawing/2016/5/10/chartex" xmlns:cx5="http://schemas.microsoft.com/office/drawing/2016/5/11/chartex" xmlns:cx6="http://schemas.microsoft.com/office/drawing/2016/5/12/chartex" xmlns:cx7="http://schemas.microsoft.com/office/drawing/2016/5/13/chartex" xmlns:cx8="http://schemas.microsoft.com/office/drawing/2016/5/14/chartex" xmlns:mc="http://schemas.openxmlformats.org/markup-compatibility/2006" xmlns:aink="http://schemas.microsoft.com/office/drawing/2016/ink" xmlns:am3d="http://schemas.microsoft.com/office/drawing/2017/model3d" xmlns:o="urn:schemas-microsoft-com:office:office" xmlns:oel="http://schemas.microsoft.com/office/2019/extlst" xmlns:r="http://schemas.openxmlformats.org/officeDocument/2006/relationships" xmlns:m="http://schemas.openxmlformats.org/officeDocument/2006/math" xmlns:v="urn:schemas-microsoft-com:vml" xmlns:wp14="http://schemas.microsoft.com/office/word/2010/wordprocessingDrawing" xmlns:wp="http://schemas.openxmlformats.org/drawingml/2006/wordprocessingDrawing" xmlns:w10="urn:schemas-microsoft-com:office:word" xmlns:w="http://schemas.openxmlformats.org/wordprocessingml/2006/main" xmlns:w14="http://schemas.microsoft.com/office/word/2010/wordml" xmlns:w15="http://schemas.microsoft.com/office/word/2012/wordml" xmlns:w16cex="http://schemas.microsoft.com/office/word/2018/wordml/cex" xmlns:w16cid="http://schemas.microsoft.com/office/word/2016/wordml/cid" xmlns:w16="http://schemas.microsoft.com/office/word/2018/wordml" xmlns:w16sdtdh="http://schemas.microsoft.com/office/word/2020/wordml/sdtdatahash" xmlns:w16se="http://schemas.microsoft.com/office/word/2015/wordml/symex" xmlns:wpg="http://schemas.microsoft.com/office/word/2010/wordprocessingGroup" xmlns:wpi="http://schemas.microsoft.com/office/word/2010/wordprocessingInk" xmlns:wne="http://schemas.microsoft.com/office/word/2006/wordml" xmlns:wps="http://schemas.microsoft.com/office/word/2010/wordprocessingShape" mc:Ignorable="w14 w15 w16se w16cid w16 w16cex w16sdtdh wp14">
   <w:p>
     <w:pPr>
       <w:pStyle w:val="Piedepgina"/>
@@ -2954,342 +3055,7 @@
 </file>
 
 <file path=word/footer2.xml><?xml version="1.0" encoding="utf-8"?>
-<w:ftr xmlns:wpc="http://schemas.microsoft.com/office/word/2010/wordprocessingCanvas" xmlns:cx="http://schemas.microsoft.com/office/drawing/2014/chartex" xmlns:cx1="http://schemas.microsoft.com/office/drawing/2015/9/8/chartex" xmlns:cx2="http://schemas.microsoft.com/office/drawing/2015/10/21/chartex" xmlns:cx3="http://schemas.microsoft.com/office/drawing/2016/5/9/chartex" xmlns:cx4="http://schemas.microsoft.com/office/drawing/2016/5/10/chartex" xmlns:cx5="http://schemas.microsoft.com/office/drawing/2016/5/11/chartex" xmlns:cx6="http://schemas.microsoft.com/office/drawing/2016/5/12/chartex" xmlns:cx7="http://schemas.microsoft.com/office/drawing/2016/5/13/chartex" xmlns:cx8="http://schemas.microsoft.com/office/drawing/2016/5/14/chartex" xmlns:mc="http://schemas.openxmlformats.org/markup-compatibility/2006" xmlns:aink="http://schemas.microsoft.com/office/drawing/2016/ink" xmlns:am3d="http://schemas.microsoft.com/office/drawing/2017/model3d" xmlns:o="urn:schemas-microsoft-com:office:office" xmlns:oel="http://schemas.microsoft.com/office/2019/extlst" xmlns:r="http://schemas.openxmlformats.org/officeDocument/2006/relationships" xmlns:m="http://schemas.openxmlformats.org/officeDocument/2006/math" xmlns:v="urn:schemas-microsoft-com:vml" xmlns:wp14="http://schemas.microsoft.com/office/word/2010/wordprocessingDrawing" xmlns:wp="http://schemas.openxmlformats.org/drawingml/2006/wordprocessingDrawing" xmlns:w10="urn:schemas-microsoft-com:office:word" xmlns:w="http://schemas.openxmlformats.org/wordprocessingml/2006/main" xmlns:w14="http://schemas.microsoft.com/office/word/2010/wordml" xmlns:w15="http://schemas.microsoft.com/office/word/2012/wordml" xmlns:w16cex="http://schemas.microsoft.com/office/word/2018/wordml/cex" xmlns:w16cid="http://schemas.microsoft.com/office/word/2016/wordml/cid" xmlns:w16="http://schemas.microsoft.com/office/word/2018/wordml" xmlns:w16du="http://schemas.microsoft.com/office/word/2023/wordml/word16du" xmlns:w16sdtdh="http://schemas.microsoft.com/office/word/2020/wordml/sdtdatahash" xmlns:w16se="http://schemas.microsoft.com/office/word/2015/wordml/symex" xmlns:wpg="http://schemas.microsoft.com/office/word/2010/wordprocessingGroup" xmlns:wpi="http://schemas.microsoft.com/office/word/2010/wordprocessingInk" xmlns:wne="http://schemas.microsoft.com/office/word/2006/wordml" xmlns:wps="http://schemas.microsoft.com/office/word/2010/wordprocessingShape" mc:Ignorable="w14 w15 w16se w16cid w16 w16cex w16sdtdh w16du wp14">
-  <w:tbl>
-    <w:tblPr>
-      <w:tblStyle w:val="Tablaconcuadrcula"/>
-      <w:tblW w:w="13168" w:type="dxa"/>
-      <w:tblInd w:w="380" w:type="dxa"/>
-      <w:tblLook w:val="04A0" w:firstRow="1" w:lastRow="0" w:firstColumn="1" w:lastColumn="0" w:noHBand="0" w:noVBand="1"/>
-    </w:tblPr>
-    <w:tblGrid>
-      <w:gridCol w:w="4942"/>
-      <w:gridCol w:w="3422"/>
-      <w:gridCol w:w="1139"/>
-      <w:gridCol w:w="3665"/>
-    </w:tblGrid>
-    <w:tr>
-      <w:trPr>
-        <w:trHeight w:val="331"/>
-      </w:trPr>
-      <w:tc>
-        <w:tcPr>
-          <w:tcW w:w="4942" w:type="dxa"/>
-          <w:tcBorders>
-            <w:top w:val="single" w:sz="4" w:space="0" w:color="auto"/>
-            <w:left w:val="single" w:sz="4" w:space="0" w:color="auto"/>
-            <w:bottom w:val="single" w:sz="4" w:space="0" w:color="auto"/>
-            <w:right w:val="single" w:sz="4" w:space="0" w:color="auto"/>
-          </w:tcBorders>
-          <w:hideMark/>
-        </w:tcPr>
-        <w:p>
-          <w:pPr>
-            <w:pStyle w:val="Piedepgina"/>
-            <w:jc w:val="center"/>
-            <w:rPr>
-              <w:b/>
-              <w:sz w:val="20"/>
-            </w:rPr>
-          </w:pPr>
-          <w:r>
-            <w:rPr>
-              <w:b/>
-              <w:sz w:val="20"/>
-            </w:rPr>
-            <w:t>ELABORÓ:</w:t>
-          </w:r>
-        </w:p>
-      </w:tc>
-      <w:tc>
-        <w:tcPr>
-          <w:tcW w:w="3422" w:type="dxa"/>
-          <w:tcBorders>
-            <w:top w:val="single" w:sz="4" w:space="0" w:color="auto"/>
-            <w:left w:val="single" w:sz="4" w:space="0" w:color="auto"/>
-            <w:bottom w:val="single" w:sz="4" w:space="0" w:color="auto"/>
-            <w:right w:val="single" w:sz="4" w:space="0" w:color="auto"/>
-          </w:tcBorders>
-          <w:hideMark/>
-        </w:tcPr>
-        <w:p>
-          <w:pPr>
-            <w:pStyle w:val="Piedepgina"/>
-            <w:jc w:val="center"/>
-            <w:rPr>
-              <w:b/>
-              <w:sz w:val="20"/>
-            </w:rPr>
-          </w:pPr>
-          <w:r>
-            <w:rPr>
-              <w:b/>
-              <w:sz w:val="20"/>
-            </w:rPr>
-            <w:t>REVISÓ Y AUTORIZÓ:</w:t>
-          </w:r>
-        </w:p>
-      </w:tc>
-      <w:tc>
-        <w:tcPr>
-          <w:tcW w:w="4804" w:type="dxa"/>
-          <w:gridSpan w:val="2"/>
-          <w:tcBorders>
-            <w:top w:val="single" w:sz="4" w:space="0" w:color="auto"/>
-            <w:left w:val="single" w:sz="4" w:space="0" w:color="auto"/>
-            <w:bottom w:val="single" w:sz="4" w:space="0" w:color="auto"/>
-            <w:right w:val="single" w:sz="4" w:space="0" w:color="auto"/>
-          </w:tcBorders>
-          <w:hideMark/>
-        </w:tcPr>
-        <w:p>
-          <w:pPr>
-            <w:pStyle w:val="Piedepgina"/>
-            <w:jc w:val="center"/>
-            <w:rPr>
-              <w:b/>
-              <w:sz w:val="20"/>
-            </w:rPr>
-          </w:pPr>
-          <w:r>
-            <w:rPr>
-              <w:b/>
-              <w:sz w:val="20"/>
-            </w:rPr>
-            <w:t>COPIA CONTROLADA ENTREGADA A:</w:t>
-          </w:r>
-        </w:p>
-      </w:tc>
-    </w:tr>
-    <w:tr>
-      <w:trPr>
-        <w:trHeight w:val="331"/>
-      </w:trPr>
-      <w:tc>
-        <w:tcPr>
-          <w:tcW w:w="4942" w:type="dxa"/>
-          <w:tcBorders>
-            <w:top w:val="single" w:sz="4" w:space="0" w:color="auto"/>
-            <w:left w:val="single" w:sz="4" w:space="0" w:color="auto"/>
-            <w:bottom w:val="single" w:sz="4" w:space="0" w:color="auto"/>
-            <w:right w:val="single" w:sz="4" w:space="0" w:color="auto"/>
-          </w:tcBorders>
-          <w:vAlign w:val="center"/>
-          <w:hideMark/>
-        </w:tcPr>
-        <w:p>
-          <w:pPr>
-            <w:pStyle w:val="Piedepgina"/>
-            <w:jc w:val="both"/>
-            <w:rPr>
-              <w:sz w:val="20"/>
-            </w:rPr>
-          </w:pPr>
-          <w:r>
-            <w:rPr>
-              <w:sz w:val="20"/>
-            </w:rPr>
-            <w:t xml:space="preserve">ING. </w:t>
-          </w:r>
-          <w:r>
-            <w:rPr>
-              <w:rFonts w:cs="Tahoma"/>
-              <w:sz w:val="20"/>
-            </w:rPr>
-            <w:t>JOSÉ EDMUNDO CABRERA VARGAS</w:t>
-          </w:r>
-        </w:p>
-      </w:tc>
-      <w:tc>
-        <w:tcPr>
-          <w:tcW w:w="3422" w:type="dxa"/>
-          <w:tcBorders>
-            <w:top w:val="single" w:sz="4" w:space="0" w:color="auto"/>
-            <w:left w:val="single" w:sz="4" w:space="0" w:color="auto"/>
-            <w:bottom w:val="single" w:sz="4" w:space="0" w:color="auto"/>
-            <w:right w:val="single" w:sz="4" w:space="0" w:color="auto"/>
-          </w:tcBorders>
-          <w:vAlign w:val="center"/>
-          <w:hideMark/>
-        </w:tcPr>
-        <w:p>
-          <w:pPr>
-            <w:pStyle w:val="Piedepgina"/>
-            <w:jc w:val="both"/>
-            <w:rPr>
-              <w:sz w:val="20"/>
-            </w:rPr>
-          </w:pPr>
-          <w:r>
-            <w:rPr>
-              <w:sz w:val="20"/>
-            </w:rPr>
-            <w:t xml:space="preserve">ING. </w:t>
-          </w:r>
-          <w:r>
-            <w:rPr>
-              <w:rFonts w:cs="Tahoma"/>
-              <w:sz w:val="20"/>
-            </w:rPr>
-            <w:t>JORGE LÓPEZ BENÍTEZ</w:t>
-          </w:r>
-        </w:p>
-      </w:tc>
-      <w:tc>
-        <w:tcPr>
-          <w:tcW w:w="4804" w:type="dxa"/>
-          <w:gridSpan w:val="2"/>
-          <w:tcBorders>
-            <w:top w:val="single" w:sz="4" w:space="0" w:color="auto"/>
-            <w:left w:val="single" w:sz="4" w:space="0" w:color="auto"/>
-            <w:bottom w:val="single" w:sz="4" w:space="0" w:color="auto"/>
-            <w:right w:val="single" w:sz="4" w:space="0" w:color="auto"/>
-          </w:tcBorders>
-          <w:vAlign w:val="center"/>
-          <w:hideMark/>
-        </w:tcPr>
-        <w:p>
-          <w:pPr>
-            <w:pStyle w:val="Piedepgina"/>
-            <w:jc w:val="center"/>
-            <w:rPr>
-              <w:sz w:val="20"/>
-            </w:rPr>
-          </w:pPr>
-          <w:r>
-            <w:rPr>
-              <w:sz w:val="20"/>
-            </w:rPr>
-            <w:t>SISTEMA DE GESTION DE CALIDAD</w:t>
-          </w:r>
-        </w:p>
-      </w:tc>
-    </w:tr>
-    <w:tr>
-      <w:trPr>
-        <w:trHeight w:val="310"/>
-      </w:trPr>
-      <w:tc>
-        <w:tcPr>
-          <w:tcW w:w="4942" w:type="dxa"/>
-          <w:tcBorders>
-            <w:top w:val="single" w:sz="4" w:space="0" w:color="auto"/>
-            <w:left w:val="single" w:sz="4" w:space="0" w:color="auto"/>
-            <w:bottom w:val="single" w:sz="4" w:space="0" w:color="auto"/>
-            <w:right w:val="single" w:sz="4" w:space="0" w:color="auto"/>
-          </w:tcBorders>
-          <w:vAlign w:val="center"/>
-          <w:hideMark/>
-        </w:tcPr>
-        <w:p>
-          <w:pPr>
-            <w:pStyle w:val="Piedepgina"/>
-            <w:jc w:val="center"/>
-            <w:rPr>
-              <w:b/>
-              <w:sz w:val="20"/>
-            </w:rPr>
-          </w:pPr>
-          <w:r>
-            <w:rPr>
-              <w:b/>
-              <w:sz w:val="20"/>
-            </w:rPr>
-            <w:t>GERENTE TÉCNICO 1</w:t>
-          </w:r>
-        </w:p>
-      </w:tc>
-      <w:tc>
-        <w:tcPr>
-          <w:tcW w:w="3422" w:type="dxa"/>
-          <w:tcBorders>
-            <w:top w:val="single" w:sz="4" w:space="0" w:color="auto"/>
-            <w:left w:val="single" w:sz="4" w:space="0" w:color="auto"/>
-            <w:bottom w:val="single" w:sz="4" w:space="0" w:color="auto"/>
-            <w:right w:val="single" w:sz="4" w:space="0" w:color="auto"/>
-          </w:tcBorders>
-          <w:vAlign w:val="center"/>
-          <w:hideMark/>
-        </w:tcPr>
-        <w:p>
-          <w:pPr>
-            <w:pStyle w:val="Piedepgina"/>
-            <w:jc w:val="center"/>
-            <w:rPr>
-              <w:b/>
-              <w:sz w:val="20"/>
-            </w:rPr>
-          </w:pPr>
-          <w:r>
-            <w:rPr>
-              <w:b/>
-              <w:sz w:val="20"/>
-            </w:rPr>
-            <w:t>DIRECTOR GENERAL</w:t>
-          </w:r>
-        </w:p>
-      </w:tc>
-      <w:tc>
-        <w:tcPr>
-          <w:tcW w:w="1139" w:type="dxa"/>
-          <w:tcBorders>
-            <w:top w:val="single" w:sz="4" w:space="0" w:color="auto"/>
-            <w:left w:val="single" w:sz="4" w:space="0" w:color="auto"/>
-            <w:bottom w:val="single" w:sz="4" w:space="0" w:color="auto"/>
-            <w:right w:val="single" w:sz="4" w:space="0" w:color="auto"/>
-          </w:tcBorders>
-          <w:vAlign w:val="center"/>
-          <w:hideMark/>
-        </w:tcPr>
-        <w:p>
-          <w:pPr>
-            <w:pStyle w:val="Piedepgina"/>
-            <w:jc w:val="center"/>
-            <w:rPr>
-              <w:b/>
-              <w:sz w:val="20"/>
-            </w:rPr>
-          </w:pPr>
-          <w:r>
-            <w:rPr>
-              <w:b/>
-              <w:sz w:val="20"/>
-            </w:rPr>
-            <w:t>FECHA:</w:t>
-          </w:r>
-        </w:p>
-      </w:tc>
-      <w:tc>
-        <w:tcPr>
-          <w:tcW w:w="3664" w:type="dxa"/>
-          <w:tcBorders>
-            <w:top w:val="single" w:sz="4" w:space="0" w:color="auto"/>
-            <w:left w:val="single" w:sz="4" w:space="0" w:color="auto"/>
-            <w:bottom w:val="single" w:sz="4" w:space="0" w:color="auto"/>
-            <w:right w:val="single" w:sz="4" w:space="0" w:color="auto"/>
-          </w:tcBorders>
-          <w:vAlign w:val="center"/>
-          <w:hideMark/>
-        </w:tcPr>
-        <w:p>
-          <w:pPr>
-            <w:pStyle w:val="Piedepgina"/>
-            <w:rPr>
-              <w:b/>
-              <w:sz w:val="20"/>
-            </w:rPr>
-          </w:pPr>
-          <w:r>
-            <w:rPr>
-              <w:b/>
-              <w:sz w:val="20"/>
-            </w:rPr>
-            <w:t>01 DE DICIEMBRE DE 2021</w:t>
-          </w:r>
-        </w:p>
-      </w:tc>
-    </w:tr>
-  </w:tbl>
+<w:ftr xmlns:wpc="http://schemas.microsoft.com/office/word/2010/wordprocessingCanvas" xmlns:cx="http://schemas.microsoft.com/office/drawing/2014/chartex" xmlns:cx1="http://schemas.microsoft.com/office/drawing/2015/9/8/chartex" xmlns:cx2="http://schemas.microsoft.com/office/drawing/2015/10/21/chartex" xmlns:cx3="http://schemas.microsoft.com/office/drawing/2016/5/9/chartex" xmlns:cx4="http://schemas.microsoft.com/office/drawing/2016/5/10/chartex" xmlns:cx5="http://schemas.microsoft.com/office/drawing/2016/5/11/chartex" xmlns:cx6="http://schemas.microsoft.com/office/drawing/2016/5/12/chartex" xmlns:cx7="http://schemas.microsoft.com/office/drawing/2016/5/13/chartex" xmlns:cx8="http://schemas.microsoft.com/office/drawing/2016/5/14/chartex" xmlns:mc="http://schemas.openxmlformats.org/markup-compatibility/2006" xmlns:aink="http://schemas.microsoft.com/office/drawing/2016/ink" xmlns:am3d="http://schemas.microsoft.com/office/drawing/2017/model3d" xmlns:o="urn:schemas-microsoft-com:office:office" xmlns:oel="http://schemas.microsoft.com/office/2019/extlst" xmlns:r="http://schemas.openxmlformats.org/officeDocument/2006/relationships" xmlns:m="http://schemas.openxmlformats.org/officeDocument/2006/math" xmlns:v="urn:schemas-microsoft-com:vml" xmlns:wp14="http://schemas.microsoft.com/office/word/2010/wordprocessingDrawing" xmlns:wp="http://schemas.openxmlformats.org/drawingml/2006/wordprocessingDrawing" xmlns:w10="urn:schemas-microsoft-com:office:word" xmlns:w="http://schemas.openxmlformats.org/wordprocessingml/2006/main" xmlns:w14="http://schemas.microsoft.com/office/word/2010/wordml" xmlns:w15="http://schemas.microsoft.com/office/word/2012/wordml" xmlns:w16cex="http://schemas.microsoft.com/office/word/2018/wordml/cex" xmlns:w16cid="http://schemas.microsoft.com/office/word/2016/wordml/cid" xmlns:w16="http://schemas.microsoft.com/office/word/2018/wordml" xmlns:w16sdtdh="http://schemas.microsoft.com/office/word/2020/wordml/sdtdatahash" xmlns:w16se="http://schemas.microsoft.com/office/word/2015/wordml/symex" xmlns:wpg="http://schemas.microsoft.com/office/word/2010/wordprocessingGroup" xmlns:wpi="http://schemas.microsoft.com/office/word/2010/wordprocessingInk" xmlns:wne="http://schemas.microsoft.com/office/word/2006/wordml" xmlns:wps="http://schemas.microsoft.com/office/word/2010/wordprocessingShape" mc:Ignorable="w14 w15 w16se w16cid w16 w16cex w16sdtdh wp14">
   <w:p>
     <w:pPr>
       <w:pStyle w:val="Piedepgina"/>
@@ -3299,7 +3065,7 @@
 </file>
 
 <file path=word/footer3.xml><?xml version="1.0" encoding="utf-8"?>
-<w:ftr xmlns:wpc="http://schemas.microsoft.com/office/word/2010/wordprocessingCanvas" xmlns:cx="http://schemas.microsoft.com/office/drawing/2014/chartex" xmlns:cx1="http://schemas.microsoft.com/office/drawing/2015/9/8/chartex" xmlns:cx2="http://schemas.microsoft.com/office/drawing/2015/10/21/chartex" xmlns:cx3="http://schemas.microsoft.com/office/drawing/2016/5/9/chartex" xmlns:cx4="http://schemas.microsoft.com/office/drawing/2016/5/10/chartex" xmlns:cx5="http://schemas.microsoft.com/office/drawing/2016/5/11/chartex" xmlns:cx6="http://schemas.microsoft.com/office/drawing/2016/5/12/chartex" xmlns:cx7="http://schemas.microsoft.com/office/drawing/2016/5/13/chartex" xmlns:cx8="http://schemas.microsoft.com/office/drawing/2016/5/14/chartex" xmlns:mc="http://schemas.openxmlformats.org/markup-compatibility/2006" xmlns:aink="http://schemas.microsoft.com/office/drawing/2016/ink" xmlns:am3d="http://schemas.microsoft.com/office/drawing/2017/model3d" xmlns:o="urn:schemas-microsoft-com:office:office" xmlns:oel="http://schemas.microsoft.com/office/2019/extlst" xmlns:r="http://schemas.openxmlformats.org/officeDocument/2006/relationships" xmlns:m="http://schemas.openxmlformats.org/officeDocument/2006/math" xmlns:v="urn:schemas-microsoft-com:vml" xmlns:wp14="http://schemas.microsoft.com/office/word/2010/wordprocessingDrawing" xmlns:wp="http://schemas.openxmlformats.org/drawingml/2006/wordprocessingDrawing" xmlns:w10="urn:schemas-microsoft-com:office:word" xmlns:w="http://schemas.openxmlformats.org/wordprocessingml/2006/main" xmlns:w14="http://schemas.microsoft.com/office/word/2010/wordml" xmlns:w15="http://schemas.microsoft.com/office/word/2012/wordml" xmlns:w16cex="http://schemas.microsoft.com/office/word/2018/wordml/cex" xmlns:w16cid="http://schemas.microsoft.com/office/word/2016/wordml/cid" xmlns:w16="http://schemas.microsoft.com/office/word/2018/wordml" xmlns:w16du="http://schemas.microsoft.com/office/word/2023/wordml/word16du" xmlns:w16sdtdh="http://schemas.microsoft.com/office/word/2020/wordml/sdtdatahash" xmlns:w16se="http://schemas.microsoft.com/office/word/2015/wordml/symex" xmlns:wpg="http://schemas.microsoft.com/office/word/2010/wordprocessingGroup" xmlns:wpi="http://schemas.microsoft.com/office/word/2010/wordprocessingInk" xmlns:wne="http://schemas.microsoft.com/office/word/2006/wordml" xmlns:wps="http://schemas.microsoft.com/office/word/2010/wordprocessingShape" mc:Ignorable="w14 w15 w16se w16cid w16 w16cex w16sdtdh w16du wp14">
+<w:ftr xmlns:wpc="http://schemas.microsoft.com/office/word/2010/wordprocessingCanvas" xmlns:cx="http://schemas.microsoft.com/office/drawing/2014/chartex" xmlns:cx1="http://schemas.microsoft.com/office/drawing/2015/9/8/chartex" xmlns:cx2="http://schemas.microsoft.com/office/drawing/2015/10/21/chartex" xmlns:cx3="http://schemas.microsoft.com/office/drawing/2016/5/9/chartex" xmlns:cx4="http://schemas.microsoft.com/office/drawing/2016/5/10/chartex" xmlns:cx5="http://schemas.microsoft.com/office/drawing/2016/5/11/chartex" xmlns:cx6="http://schemas.microsoft.com/office/drawing/2016/5/12/chartex" xmlns:cx7="http://schemas.microsoft.com/office/drawing/2016/5/13/chartex" xmlns:cx8="http://schemas.microsoft.com/office/drawing/2016/5/14/chartex" xmlns:mc="http://schemas.openxmlformats.org/markup-compatibility/2006" xmlns:aink="http://schemas.microsoft.com/office/drawing/2016/ink" xmlns:am3d="http://schemas.microsoft.com/office/drawing/2017/model3d" xmlns:o="urn:schemas-microsoft-com:office:office" xmlns:oel="http://schemas.microsoft.com/office/2019/extlst" xmlns:r="http://schemas.openxmlformats.org/officeDocument/2006/relationships" xmlns:m="http://schemas.openxmlformats.org/officeDocument/2006/math" xmlns:v="urn:schemas-microsoft-com:vml" xmlns:wp14="http://schemas.microsoft.com/office/word/2010/wordprocessingDrawing" xmlns:wp="http://schemas.openxmlformats.org/drawingml/2006/wordprocessingDrawing" xmlns:w10="urn:schemas-microsoft-com:office:word" xmlns:w="http://schemas.openxmlformats.org/wordprocessingml/2006/main" xmlns:w14="http://schemas.microsoft.com/office/word/2010/wordml" xmlns:w15="http://schemas.microsoft.com/office/word/2012/wordml" xmlns:w16cex="http://schemas.microsoft.com/office/word/2018/wordml/cex" xmlns:w16cid="http://schemas.microsoft.com/office/word/2016/wordml/cid" xmlns:w16="http://schemas.microsoft.com/office/word/2018/wordml" xmlns:w16sdtdh="http://schemas.microsoft.com/office/word/2020/wordml/sdtdatahash" xmlns:w16se="http://schemas.microsoft.com/office/word/2015/wordml/symex" xmlns:wpg="http://schemas.microsoft.com/office/word/2010/wordprocessingGroup" xmlns:wpi="http://schemas.microsoft.com/office/word/2010/wordprocessingInk" xmlns:wne="http://schemas.microsoft.com/office/word/2006/wordml" xmlns:wps="http://schemas.microsoft.com/office/word/2010/wordprocessingShape" mc:Ignorable="w14 w15 w16se w16cid w16 w16cex w16sdtdh wp14">
   <w:p>
     <w:pPr>
       <w:pStyle w:val="Piedepgina"/>
@@ -3309,7 +3075,7 @@
 </file>
 
 <file path=word/footnotes.xml><?xml version="1.0" encoding="utf-8"?>
-<w:footnotes xmlns:wpc="http://schemas.microsoft.com/office/word/2010/wordprocessingCanvas" xmlns:cx="http://schemas.microsoft.com/office/drawing/2014/chartex" xmlns:cx1="http://schemas.microsoft.com/office/drawing/2015/9/8/chartex" xmlns:cx2="http://schemas.microsoft.com/office/drawing/2015/10/21/chartex" xmlns:cx3="http://schemas.microsoft.com/office/drawing/2016/5/9/chartex" xmlns:cx4="http://schemas.microsoft.com/office/drawing/2016/5/10/chartex" xmlns:cx5="http://schemas.microsoft.com/office/drawing/2016/5/11/chartex" xmlns:cx6="http://schemas.microsoft.com/office/drawing/2016/5/12/chartex" xmlns:cx7="http://schemas.microsoft.com/office/drawing/2016/5/13/chartex" xmlns:cx8="http://schemas.microsoft.com/office/drawing/2016/5/14/chartex" xmlns:mc="http://schemas.openxmlformats.org/markup-compatibility/2006" xmlns:aink="http://schemas.microsoft.com/office/drawing/2016/ink" xmlns:am3d="http://schemas.microsoft.com/office/drawing/2017/model3d" xmlns:o="urn:schemas-microsoft-com:office:office" xmlns:oel="http://schemas.microsoft.com/office/2019/extlst" xmlns:r="http://schemas.openxmlformats.org/officeDocument/2006/relationships" xmlns:m="http://schemas.openxmlformats.org/officeDocument/2006/math" xmlns:v="urn:schemas-microsoft-com:vml" xmlns:wp14="http://schemas.microsoft.com/office/word/2010/wordprocessingDrawing" xmlns:wp="http://schemas.openxmlformats.org/drawingml/2006/wordprocessingDrawing" xmlns:w10="urn:schemas-microsoft-com:office:word" xmlns:w="http://schemas.openxmlformats.org/wordprocessingml/2006/main" xmlns:w14="http://schemas.microsoft.com/office/word/2010/wordml" xmlns:w15="http://schemas.microsoft.com/office/word/2012/wordml" xmlns:w16cex="http://schemas.microsoft.com/office/word/2018/wordml/cex" xmlns:w16cid="http://schemas.microsoft.com/office/word/2016/wordml/cid" xmlns:w16="http://schemas.microsoft.com/office/word/2018/wordml" xmlns:w16du="http://schemas.microsoft.com/office/word/2023/wordml/word16du" xmlns:w16sdtdh="http://schemas.microsoft.com/office/word/2020/wordml/sdtdatahash" xmlns:w16se="http://schemas.microsoft.com/office/word/2015/wordml/symex" xmlns:wpg="http://schemas.microsoft.com/office/word/2010/wordprocessingGroup" xmlns:wpi="http://schemas.microsoft.com/office/word/2010/wordprocessingInk" xmlns:wne="http://schemas.microsoft.com/office/word/2006/wordml" xmlns:wps="http://schemas.microsoft.com/office/word/2010/wordprocessingShape" mc:Ignorable="w14 w15 w16se w16cid w16 w16cex w16sdtdh w16du wp14">
+<w:footnotes xmlns:wpc="http://schemas.microsoft.com/office/word/2010/wordprocessingCanvas" xmlns:cx="http://schemas.microsoft.com/office/drawing/2014/chartex" xmlns:cx1="http://schemas.microsoft.com/office/drawing/2015/9/8/chartex" xmlns:cx2="http://schemas.microsoft.com/office/drawing/2015/10/21/chartex" xmlns:cx3="http://schemas.microsoft.com/office/drawing/2016/5/9/chartex" xmlns:cx4="http://schemas.microsoft.com/office/drawing/2016/5/10/chartex" xmlns:cx5="http://schemas.microsoft.com/office/drawing/2016/5/11/chartex" xmlns:cx6="http://schemas.microsoft.com/office/drawing/2016/5/12/chartex" xmlns:cx7="http://schemas.microsoft.com/office/drawing/2016/5/13/chartex" xmlns:cx8="http://schemas.microsoft.com/office/drawing/2016/5/14/chartex" xmlns:mc="http://schemas.openxmlformats.org/markup-compatibility/2006" xmlns:aink="http://schemas.microsoft.com/office/drawing/2016/ink" xmlns:am3d="http://schemas.microsoft.com/office/drawing/2017/model3d" xmlns:o="urn:schemas-microsoft-com:office:office" xmlns:oel="http://schemas.microsoft.com/office/2019/extlst" xmlns:r="http://schemas.openxmlformats.org/officeDocument/2006/relationships" xmlns:m="http://schemas.openxmlformats.org/officeDocument/2006/math" xmlns:v="urn:schemas-microsoft-com:vml" xmlns:wp14="http://schemas.microsoft.com/office/word/2010/wordprocessingDrawing" xmlns:wp="http://schemas.openxmlformats.org/drawingml/2006/wordprocessingDrawing" xmlns:w10="urn:schemas-microsoft-com:office:word" xmlns:w="http://schemas.openxmlformats.org/wordprocessingml/2006/main" xmlns:w14="http://schemas.microsoft.com/office/word/2010/wordml" xmlns:w15="http://schemas.microsoft.com/office/word/2012/wordml" xmlns:w16cex="http://schemas.microsoft.com/office/word/2018/wordml/cex" xmlns:w16cid="http://schemas.microsoft.com/office/word/2016/wordml/cid" xmlns:w16="http://schemas.microsoft.com/office/word/2018/wordml" xmlns:w16sdtdh="http://schemas.microsoft.com/office/word/2020/wordml/sdtdatahash" xmlns:w16se="http://schemas.microsoft.com/office/word/2015/wordml/symex" xmlns:wpg="http://schemas.microsoft.com/office/word/2010/wordprocessingGroup" xmlns:wpi="http://schemas.microsoft.com/office/word/2010/wordprocessingInk" xmlns:wne="http://schemas.microsoft.com/office/word/2006/wordml" xmlns:wps="http://schemas.microsoft.com/office/word/2010/wordprocessingShape" mc:Ignorable="w14 w15 w16se w16cid w16 w16cex w16sdtdh wp14">
   <w:footnote w:type="separator" w:id="-1">
     <w:p>
       <w:pPr>
@@ -3334,7 +3100,7 @@
 </file>
 
 <file path=word/header1.xml><?xml version="1.0" encoding="utf-8"?>
-<w:hdr xmlns:wpc="http://schemas.microsoft.com/office/word/2010/wordprocessingCanvas" xmlns:cx="http://schemas.microsoft.com/office/drawing/2014/chartex" xmlns:cx1="http://schemas.microsoft.com/office/drawing/2015/9/8/chartex" xmlns:cx2="http://schemas.microsoft.com/office/drawing/2015/10/21/chartex" xmlns:cx3="http://schemas.microsoft.com/office/drawing/2016/5/9/chartex" xmlns:cx4="http://schemas.microsoft.com/office/drawing/2016/5/10/chartex" xmlns:cx5="http://schemas.microsoft.com/office/drawing/2016/5/11/chartex" xmlns:cx6="http://schemas.microsoft.com/office/drawing/2016/5/12/chartex" xmlns:cx7="http://schemas.microsoft.com/office/drawing/2016/5/13/chartex" xmlns:cx8="http://schemas.microsoft.com/office/drawing/2016/5/14/chartex" xmlns:mc="http://schemas.openxmlformats.org/markup-compatibility/2006" xmlns:aink="http://schemas.microsoft.com/office/drawing/2016/ink" xmlns:am3d="http://schemas.microsoft.com/office/drawing/2017/model3d" xmlns:o="urn:schemas-microsoft-com:office:office" xmlns:oel="http://schemas.microsoft.com/office/2019/extlst" xmlns:r="http://schemas.openxmlformats.org/officeDocument/2006/relationships" xmlns:m="http://schemas.openxmlformats.org/officeDocument/2006/math" xmlns:v="urn:schemas-microsoft-com:vml" xmlns:wp14="http://schemas.microsoft.com/office/word/2010/wordprocessingDrawing" xmlns:wp="http://schemas.openxmlformats.org/drawingml/2006/wordprocessingDrawing" xmlns:w10="urn:schemas-microsoft-com:office:word" xmlns:w="http://schemas.openxmlformats.org/wordprocessingml/2006/main" xmlns:w14="http://schemas.microsoft.com/office/word/2010/wordml" xmlns:w15="http://schemas.microsoft.com/office/word/2012/wordml" xmlns:w16cex="http://schemas.microsoft.com/office/word/2018/wordml/cex" xmlns:w16cid="http://schemas.microsoft.com/office/word/2016/wordml/cid" xmlns:w16="http://schemas.microsoft.com/office/word/2018/wordml" xmlns:w16du="http://schemas.microsoft.com/office/word/2023/wordml/word16du" xmlns:w16sdtdh="http://schemas.microsoft.com/office/word/2020/wordml/sdtdatahash" xmlns:w16se="http://schemas.microsoft.com/office/word/2015/wordml/symex" xmlns:wpg="http://schemas.microsoft.com/office/word/2010/wordprocessingGroup" xmlns:wpi="http://schemas.microsoft.com/office/word/2010/wordprocessingInk" xmlns:wne="http://schemas.microsoft.com/office/word/2006/wordml" xmlns:wps="http://schemas.microsoft.com/office/word/2010/wordprocessingShape" mc:Ignorable="w14 w15 w16se w16cid w16 w16cex w16sdtdh w16du wp14">
+<w:hdr xmlns:wpc="http://schemas.microsoft.com/office/word/2010/wordprocessingCanvas" xmlns:cx="http://schemas.microsoft.com/office/drawing/2014/chartex" xmlns:cx1="http://schemas.microsoft.com/office/drawing/2015/9/8/chartex" xmlns:cx2="http://schemas.microsoft.com/office/drawing/2015/10/21/chartex" xmlns:cx3="http://schemas.microsoft.com/office/drawing/2016/5/9/chartex" xmlns:cx4="http://schemas.microsoft.com/office/drawing/2016/5/10/chartex" xmlns:cx5="http://schemas.microsoft.com/office/drawing/2016/5/11/chartex" xmlns:cx6="http://schemas.microsoft.com/office/drawing/2016/5/12/chartex" xmlns:cx7="http://schemas.microsoft.com/office/drawing/2016/5/13/chartex" xmlns:cx8="http://schemas.microsoft.com/office/drawing/2016/5/14/chartex" xmlns:mc="http://schemas.openxmlformats.org/markup-compatibility/2006" xmlns:aink="http://schemas.microsoft.com/office/drawing/2016/ink" xmlns:am3d="http://schemas.microsoft.com/office/drawing/2017/model3d" xmlns:o="urn:schemas-microsoft-com:office:office" xmlns:oel="http://schemas.microsoft.com/office/2019/extlst" xmlns:r="http://schemas.openxmlformats.org/officeDocument/2006/relationships" xmlns:m="http://schemas.openxmlformats.org/officeDocument/2006/math" xmlns:v="urn:schemas-microsoft-com:vml" xmlns:wp14="http://schemas.microsoft.com/office/word/2010/wordprocessingDrawing" xmlns:wp="http://schemas.openxmlformats.org/drawingml/2006/wordprocessingDrawing" xmlns:w10="urn:schemas-microsoft-com:office:word" xmlns:w="http://schemas.openxmlformats.org/wordprocessingml/2006/main" xmlns:w14="http://schemas.microsoft.com/office/word/2010/wordml" xmlns:w15="http://schemas.microsoft.com/office/word/2012/wordml" xmlns:w16cex="http://schemas.microsoft.com/office/word/2018/wordml/cex" xmlns:w16cid="http://schemas.microsoft.com/office/word/2016/wordml/cid" xmlns:w16="http://schemas.microsoft.com/office/word/2018/wordml" xmlns:w16sdtdh="http://schemas.microsoft.com/office/word/2020/wordml/sdtdatahash" xmlns:w16se="http://schemas.microsoft.com/office/word/2015/wordml/symex" xmlns:wpg="http://schemas.microsoft.com/office/word/2010/wordprocessingGroup" xmlns:wpi="http://schemas.microsoft.com/office/word/2010/wordprocessingInk" xmlns:wne="http://schemas.microsoft.com/office/word/2006/wordml" xmlns:wps="http://schemas.microsoft.com/office/word/2010/wordprocessingShape" mc:Ignorable="w14 w15 w16se w16cid w16 w16cex w16sdtdh wp14">
   <w:p>
     <w:pPr>
       <w:pStyle w:val="Encabezado"/>
@@ -3344,7 +3110,7 @@
 </file>
 
 <file path=word/header2.xml><?xml version="1.0" encoding="utf-8"?>
-<w:hdr xmlns:wpc="http://schemas.microsoft.com/office/word/2010/wordprocessingCanvas" xmlns:cx="http://schemas.microsoft.com/office/drawing/2014/chartex" xmlns:cx1="http://schemas.microsoft.com/office/drawing/2015/9/8/chartex" xmlns:cx2="http://schemas.microsoft.com/office/drawing/2015/10/21/chartex" xmlns:cx3="http://schemas.microsoft.com/office/drawing/2016/5/9/chartex" xmlns:cx4="http://schemas.microsoft.com/office/drawing/2016/5/10/chartex" xmlns:cx5="http://schemas.microsoft.com/office/drawing/2016/5/11/chartex" xmlns:cx6="http://schemas.microsoft.com/office/drawing/2016/5/12/chartex" xmlns:cx7="http://schemas.microsoft.com/office/drawing/2016/5/13/chartex" xmlns:cx8="http://schemas.microsoft.com/office/drawing/2016/5/14/chartex" xmlns:mc="http://schemas.openxmlformats.org/markup-compatibility/2006" xmlns:aink="http://schemas.microsoft.com/office/drawing/2016/ink" xmlns:am3d="http://schemas.microsoft.com/office/drawing/2017/model3d" xmlns:o="urn:schemas-microsoft-com:office:office" xmlns:oel="http://schemas.microsoft.com/office/2019/extlst" xmlns:r="http://schemas.openxmlformats.org/officeDocument/2006/relationships" xmlns:m="http://schemas.openxmlformats.org/officeDocument/2006/math" xmlns:v="urn:schemas-microsoft-com:vml" xmlns:wp14="http://schemas.microsoft.com/office/word/2010/wordprocessingDrawing" xmlns:wp="http://schemas.openxmlformats.org/drawingml/2006/wordprocessingDrawing" xmlns:w10="urn:schemas-microsoft-com:office:word" xmlns:w="http://schemas.openxmlformats.org/wordprocessingml/2006/main" xmlns:w14="http://schemas.microsoft.com/office/word/2010/wordml" xmlns:w15="http://schemas.microsoft.com/office/word/2012/wordml" xmlns:w16cex="http://schemas.microsoft.com/office/word/2018/wordml/cex" xmlns:w16cid="http://schemas.microsoft.com/office/word/2016/wordml/cid" xmlns:w16="http://schemas.microsoft.com/office/word/2018/wordml" xmlns:w16du="http://schemas.microsoft.com/office/word/2023/wordml/word16du" xmlns:w16sdtdh="http://schemas.microsoft.com/office/word/2020/wordml/sdtdatahash" xmlns:w16se="http://schemas.microsoft.com/office/word/2015/wordml/symex" xmlns:wpg="http://schemas.microsoft.com/office/word/2010/wordprocessingGroup" xmlns:wpi="http://schemas.microsoft.com/office/word/2010/wordprocessingInk" xmlns:wne="http://schemas.microsoft.com/office/word/2006/wordml" xmlns:wps="http://schemas.microsoft.com/office/word/2010/wordprocessingShape" mc:Ignorable="w14 w15 w16se w16cid w16 w16cex w16sdtdh w16du wp14">
+<w:hdr xmlns:wpc="http://schemas.microsoft.com/office/word/2010/wordprocessingCanvas" xmlns:cx="http://schemas.microsoft.com/office/drawing/2014/chartex" xmlns:cx1="http://schemas.microsoft.com/office/drawing/2015/9/8/chartex" xmlns:cx2="http://schemas.microsoft.com/office/drawing/2015/10/21/chartex" xmlns:cx3="http://schemas.microsoft.com/office/drawing/2016/5/9/chartex" xmlns:cx4="http://schemas.microsoft.com/office/drawing/2016/5/10/chartex" xmlns:cx5="http://schemas.microsoft.com/office/drawing/2016/5/11/chartex" xmlns:cx6="http://schemas.microsoft.com/office/drawing/2016/5/12/chartex" xmlns:cx7="http://schemas.microsoft.com/office/drawing/2016/5/13/chartex" xmlns:cx8="http://schemas.microsoft.com/office/drawing/2016/5/14/chartex" xmlns:mc="http://schemas.openxmlformats.org/markup-compatibility/2006" xmlns:aink="http://schemas.microsoft.com/office/drawing/2016/ink" xmlns:am3d="http://schemas.microsoft.com/office/drawing/2017/model3d" xmlns:o="urn:schemas-microsoft-com:office:office" xmlns:oel="http://schemas.microsoft.com/office/2019/extlst" xmlns:r="http://schemas.openxmlformats.org/officeDocument/2006/relationships" xmlns:m="http://schemas.openxmlformats.org/officeDocument/2006/math" xmlns:v="urn:schemas-microsoft-com:vml" xmlns:wp14="http://schemas.microsoft.com/office/word/2010/wordprocessingDrawing" xmlns:wp="http://schemas.openxmlformats.org/drawingml/2006/wordprocessingDrawing" xmlns:w10="urn:schemas-microsoft-com:office:word" xmlns:w="http://schemas.openxmlformats.org/wordprocessingml/2006/main" xmlns:w14="http://schemas.microsoft.com/office/word/2010/wordml" xmlns:w15="http://schemas.microsoft.com/office/word/2012/wordml" xmlns:w16cex="http://schemas.microsoft.com/office/word/2018/wordml/cex" xmlns:w16cid="http://schemas.microsoft.com/office/word/2016/wordml/cid" xmlns:w16="http://schemas.microsoft.com/office/word/2018/wordml" xmlns:w16sdtdh="http://schemas.microsoft.com/office/word/2020/wordml/sdtdatahash" xmlns:w16se="http://schemas.microsoft.com/office/word/2015/wordml/symex" xmlns:wpg="http://schemas.microsoft.com/office/word/2010/wordprocessingGroup" xmlns:wpi="http://schemas.microsoft.com/office/word/2010/wordprocessingInk" xmlns:wne="http://schemas.microsoft.com/office/word/2006/wordml" xmlns:wps="http://schemas.microsoft.com/office/word/2010/wordprocessingShape" mc:Ignorable="w14 w15 w16se w16cid w16 w16cex w16sdtdh wp14">
   <w:tbl>
     <w:tblPr>
       <w:tblW w:w="13493" w:type="dxa"/>
@@ -3387,6 +3153,7 @@
           <w:r>
             <w:rPr>
               <w:noProof/>
+              <w:lang w:eastAsia="es-MX"/>
             </w:rPr>
             <w:drawing>
               <wp:anchor distT="0" distB="0" distL="114300" distR="114300" simplePos="0" relativeHeight="251659264" behindDoc="0" locked="0" layoutInCell="1" allowOverlap="1" wp14:anchorId="735D2B72" wp14:editId="01C0FC31">
@@ -3696,9 +3463,8 @@
           <w:pPr>
             <w:jc w:val="center"/>
             <w:rPr>
-              <w:rFonts w:eastAsia="Arial" w:cs="Arial"/>
               <w:b/>
-              <w:sz w:val="40"/>
+              <w:bCs/>
             </w:rPr>
           </w:pPr>
           <w:r>
@@ -3708,6 +3474,17 @@
             </w:rPr>
             <w:t xml:space="preserve">COMPROBANTE DE TRASLADO </w:t>
           </w:r>
+        </w:p>
+        <w:p>
+          <w:pPr>
+            <w:spacing w:after="0" w:line="240" w:lineRule="auto"/>
+            <w:jc w:val="center"/>
+            <w:rPr>
+              <w:rFonts w:eastAsia="Arial" w:cs="Arial"/>
+              <w:b/>
+              <w:sz w:val="40"/>
+            </w:rPr>
+          </w:pPr>
         </w:p>
       </w:tc>
       <w:tc>
@@ -3937,7 +3714,7 @@
               <w:szCs w:val="20"/>
               <w:lang w:val="es-ES"/>
             </w:rPr>
-            <w:t>4</w:t>
+            <w:t>1</w:t>
           </w:r>
           <w:r>
             <w:rPr>
@@ -3964,7 +3741,7 @@
 </file>
 
 <file path=word/header3.xml><?xml version="1.0" encoding="utf-8"?>
-<w:hdr xmlns:wpc="http://schemas.microsoft.com/office/word/2010/wordprocessingCanvas" xmlns:cx="http://schemas.microsoft.com/office/drawing/2014/chartex" xmlns:cx1="http://schemas.microsoft.com/office/drawing/2015/9/8/chartex" xmlns:cx2="http://schemas.microsoft.com/office/drawing/2015/10/21/chartex" xmlns:cx3="http://schemas.microsoft.com/office/drawing/2016/5/9/chartex" xmlns:cx4="http://schemas.microsoft.com/office/drawing/2016/5/10/chartex" xmlns:cx5="http://schemas.microsoft.com/office/drawing/2016/5/11/chartex" xmlns:cx6="http://schemas.microsoft.com/office/drawing/2016/5/12/chartex" xmlns:cx7="http://schemas.microsoft.com/office/drawing/2016/5/13/chartex" xmlns:cx8="http://schemas.microsoft.com/office/drawing/2016/5/14/chartex" xmlns:mc="http://schemas.openxmlformats.org/markup-compatibility/2006" xmlns:aink="http://schemas.microsoft.com/office/drawing/2016/ink" xmlns:am3d="http://schemas.microsoft.com/office/drawing/2017/model3d" xmlns:o="urn:schemas-microsoft-com:office:office" xmlns:oel="http://schemas.microsoft.com/office/2019/extlst" xmlns:r="http://schemas.openxmlformats.org/officeDocument/2006/relationships" xmlns:m="http://schemas.openxmlformats.org/officeDocument/2006/math" xmlns:v="urn:schemas-microsoft-com:vml" xmlns:wp14="http://schemas.microsoft.com/office/word/2010/wordprocessingDrawing" xmlns:wp="http://schemas.openxmlformats.org/drawingml/2006/wordprocessingDrawing" xmlns:w10="urn:schemas-microsoft-com:office:word" xmlns:w="http://schemas.openxmlformats.org/wordprocessingml/2006/main" xmlns:w14="http://schemas.microsoft.com/office/word/2010/wordml" xmlns:w15="http://schemas.microsoft.com/office/word/2012/wordml" xmlns:w16cex="http://schemas.microsoft.com/office/word/2018/wordml/cex" xmlns:w16cid="http://schemas.microsoft.com/office/word/2016/wordml/cid" xmlns:w16="http://schemas.microsoft.com/office/word/2018/wordml" xmlns:w16du="http://schemas.microsoft.com/office/word/2023/wordml/word16du" xmlns:w16sdtdh="http://schemas.microsoft.com/office/word/2020/wordml/sdtdatahash" xmlns:w16se="http://schemas.microsoft.com/office/word/2015/wordml/symex" xmlns:wpg="http://schemas.microsoft.com/office/word/2010/wordprocessingGroup" xmlns:wpi="http://schemas.microsoft.com/office/word/2010/wordprocessingInk" xmlns:wne="http://schemas.microsoft.com/office/word/2006/wordml" xmlns:wps="http://schemas.microsoft.com/office/word/2010/wordprocessingShape" mc:Ignorable="w14 w15 w16se w16cid w16 w16cex w16sdtdh w16du wp14">
+<w:hdr xmlns:wpc="http://schemas.microsoft.com/office/word/2010/wordprocessingCanvas" xmlns:cx="http://schemas.microsoft.com/office/drawing/2014/chartex" xmlns:cx1="http://schemas.microsoft.com/office/drawing/2015/9/8/chartex" xmlns:cx2="http://schemas.microsoft.com/office/drawing/2015/10/21/chartex" xmlns:cx3="http://schemas.microsoft.com/office/drawing/2016/5/9/chartex" xmlns:cx4="http://schemas.microsoft.com/office/drawing/2016/5/10/chartex" xmlns:cx5="http://schemas.microsoft.com/office/drawing/2016/5/11/chartex" xmlns:cx6="http://schemas.microsoft.com/office/drawing/2016/5/12/chartex" xmlns:cx7="http://schemas.microsoft.com/office/drawing/2016/5/13/chartex" xmlns:cx8="http://schemas.microsoft.com/office/drawing/2016/5/14/chartex" xmlns:mc="http://schemas.openxmlformats.org/markup-compatibility/2006" xmlns:aink="http://schemas.microsoft.com/office/drawing/2016/ink" xmlns:am3d="http://schemas.microsoft.com/office/drawing/2017/model3d" xmlns:o="urn:schemas-microsoft-com:office:office" xmlns:oel="http://schemas.microsoft.com/office/2019/extlst" xmlns:r="http://schemas.openxmlformats.org/officeDocument/2006/relationships" xmlns:m="http://schemas.openxmlformats.org/officeDocument/2006/math" xmlns:v="urn:schemas-microsoft-com:vml" xmlns:wp14="http://schemas.microsoft.com/office/word/2010/wordprocessingDrawing" xmlns:wp="http://schemas.openxmlformats.org/drawingml/2006/wordprocessingDrawing" xmlns:w10="urn:schemas-microsoft-com:office:word" xmlns:w="http://schemas.openxmlformats.org/wordprocessingml/2006/main" xmlns:w14="http://schemas.microsoft.com/office/word/2010/wordml" xmlns:w15="http://schemas.microsoft.com/office/word/2012/wordml" xmlns:w16cex="http://schemas.microsoft.com/office/word/2018/wordml/cex" xmlns:w16cid="http://schemas.microsoft.com/office/word/2016/wordml/cid" xmlns:w16="http://schemas.microsoft.com/office/word/2018/wordml" xmlns:w16sdtdh="http://schemas.microsoft.com/office/word/2020/wordml/sdtdatahash" xmlns:w16se="http://schemas.microsoft.com/office/word/2015/wordml/symex" xmlns:wpg="http://schemas.microsoft.com/office/word/2010/wordprocessingGroup" xmlns:wpi="http://schemas.microsoft.com/office/word/2010/wordprocessingInk" xmlns:wne="http://schemas.microsoft.com/office/word/2006/wordml" xmlns:wps="http://schemas.microsoft.com/office/word/2010/wordprocessingShape" mc:Ignorable="w14 w15 w16se w16cid w16 w16cex w16sdtdh wp14">
   <w:p>
     <w:pPr>
       <w:pStyle w:val="Encabezado"/>
@@ -3974,7 +3751,7 @@
 </file>
 
 <file path=word/numbering.xml><?xml version="1.0" encoding="utf-8"?>
-<w:numbering xmlns:wpc="http://schemas.microsoft.com/office/word/2010/wordprocessingCanvas" xmlns:cx="http://schemas.microsoft.com/office/drawing/2014/chartex" xmlns:cx1="http://schemas.microsoft.com/office/drawing/2015/9/8/chartex" xmlns:cx2="http://schemas.microsoft.com/office/drawing/2015/10/21/chartex" xmlns:cx3="http://schemas.microsoft.com/office/drawing/2016/5/9/chartex" xmlns:cx4="http://schemas.microsoft.com/office/drawing/2016/5/10/chartex" xmlns:cx5="http://schemas.microsoft.com/office/drawing/2016/5/11/chartex" xmlns:cx6="http://schemas.microsoft.com/office/drawing/2016/5/12/chartex" xmlns:cx7="http://schemas.microsoft.com/office/drawing/2016/5/13/chartex" xmlns:cx8="http://schemas.microsoft.com/office/drawing/2016/5/14/chartex" xmlns:mc="http://schemas.openxmlformats.org/markup-compatibility/2006" xmlns:aink="http://schemas.microsoft.com/office/drawing/2016/ink" xmlns:am3d="http://schemas.microsoft.com/office/drawing/2017/model3d" xmlns:o="urn:schemas-microsoft-com:office:office" xmlns:oel="http://schemas.microsoft.com/office/2019/extlst" xmlns:r="http://schemas.openxmlformats.org/officeDocument/2006/relationships" xmlns:m="http://schemas.openxmlformats.org/officeDocument/2006/math" xmlns:v="urn:schemas-microsoft-com:vml" xmlns:wp14="http://schemas.microsoft.com/office/word/2010/wordprocessingDrawing" xmlns:wp="http://schemas.openxmlformats.org/drawingml/2006/wordprocessingDrawing" xmlns:w10="urn:schemas-microsoft-com:office:word" xmlns:w="http://schemas.openxmlformats.org/wordprocessingml/2006/main" xmlns:w14="http://schemas.microsoft.com/office/word/2010/wordml" xmlns:w15="http://schemas.microsoft.com/office/word/2012/wordml" xmlns:w16cex="http://schemas.microsoft.com/office/word/2018/wordml/cex" xmlns:w16cid="http://schemas.microsoft.com/office/word/2016/wordml/cid" xmlns:w16="http://schemas.microsoft.com/office/word/2018/wordml" xmlns:w16du="http://schemas.microsoft.com/office/word/2023/wordml/word16du" xmlns:w16sdtdh="http://schemas.microsoft.com/office/word/2020/wordml/sdtdatahash" xmlns:w16se="http://schemas.microsoft.com/office/word/2015/wordml/symex" xmlns:wpg="http://schemas.microsoft.com/office/word/2010/wordprocessingGroup" xmlns:wpi="http://schemas.microsoft.com/office/word/2010/wordprocessingInk" xmlns:wne="http://schemas.microsoft.com/office/word/2006/wordml" xmlns:wps="http://schemas.microsoft.com/office/word/2010/wordprocessingShape" mc:Ignorable="w14 w15 w16se w16cid w16 w16cex w16sdtdh w16du wp14">
+<w:numbering xmlns:wpc="http://schemas.microsoft.com/office/word/2010/wordprocessingCanvas" xmlns:cx="http://schemas.microsoft.com/office/drawing/2014/chartex" xmlns:cx1="http://schemas.microsoft.com/office/drawing/2015/9/8/chartex" xmlns:cx2="http://schemas.microsoft.com/office/drawing/2015/10/21/chartex" xmlns:cx3="http://schemas.microsoft.com/office/drawing/2016/5/9/chartex" xmlns:cx4="http://schemas.microsoft.com/office/drawing/2016/5/10/chartex" xmlns:cx5="http://schemas.microsoft.com/office/drawing/2016/5/11/chartex" xmlns:cx6="http://schemas.microsoft.com/office/drawing/2016/5/12/chartex" xmlns:cx7="http://schemas.microsoft.com/office/drawing/2016/5/13/chartex" xmlns:cx8="http://schemas.microsoft.com/office/drawing/2016/5/14/chartex" xmlns:mc="http://schemas.openxmlformats.org/markup-compatibility/2006" xmlns:aink="http://schemas.microsoft.com/office/drawing/2016/ink" xmlns:am3d="http://schemas.microsoft.com/office/drawing/2017/model3d" xmlns:o="urn:schemas-microsoft-com:office:office" xmlns:oel="http://schemas.microsoft.com/office/2019/extlst" xmlns:r="http://schemas.openxmlformats.org/officeDocument/2006/relationships" xmlns:m="http://schemas.openxmlformats.org/officeDocument/2006/math" xmlns:v="urn:schemas-microsoft-com:vml" xmlns:wp14="http://schemas.microsoft.com/office/word/2010/wordprocessingDrawing" xmlns:wp="http://schemas.openxmlformats.org/drawingml/2006/wordprocessingDrawing" xmlns:w10="urn:schemas-microsoft-com:office:word" xmlns:w="http://schemas.openxmlformats.org/wordprocessingml/2006/main" xmlns:w14="http://schemas.microsoft.com/office/word/2010/wordml" xmlns:w15="http://schemas.microsoft.com/office/word/2012/wordml" xmlns:w16cex="http://schemas.microsoft.com/office/word/2018/wordml/cex" xmlns:w16cid="http://schemas.microsoft.com/office/word/2016/wordml/cid" xmlns:w16="http://schemas.microsoft.com/office/word/2018/wordml" xmlns:w16sdtdh="http://schemas.microsoft.com/office/word/2020/wordml/sdtdatahash" xmlns:w16se="http://schemas.microsoft.com/office/word/2015/wordml/symex" xmlns:wpg="http://schemas.microsoft.com/office/word/2010/wordprocessingGroup" xmlns:wpi="http://schemas.microsoft.com/office/word/2010/wordprocessingInk" xmlns:wne="http://schemas.microsoft.com/office/word/2006/wordml" xmlns:wps="http://schemas.microsoft.com/office/word/2010/wordprocessingShape" mc:Ignorable="w14 w15 w16se w16cid w16 w16cex w16sdtdh wp14">
   <w:abstractNum w:abstractNumId="0" w15:restartNumberingAfterBreak="0">
     <w:nsid w:val="A96409F2"/>
     <w:multiLevelType w:val="hybridMultilevel"/>
@@ -4249,23 +4026,23 @@
       </w:pPr>
     </w:lvl>
   </w:abstractNum>
-  <w:num w:numId="1" w16cid:durableId="492068564">
+  <w:num w:numId="1" w16cid:durableId="1505320386">
     <w:abstractNumId w:val="2"/>
   </w:num>
-  <w:num w:numId="2" w16cid:durableId="1047534246">
+  <w:num w:numId="2" w16cid:durableId="992219979">
     <w:abstractNumId w:val="0"/>
   </w:num>
-  <w:num w:numId="3" w16cid:durableId="276839189">
+  <w:num w:numId="3" w16cid:durableId="2018462427">
     <w:abstractNumId w:val="1"/>
   </w:num>
-  <w:num w:numId="4" w16cid:durableId="325789998">
+  <w:num w:numId="4" w16cid:durableId="1288197103">
     <w:abstractNumId w:val="3"/>
   </w:num>
 </w:numbering>
 </file>
 
 <file path=word/styles.xml><?xml version="1.0" encoding="utf-8"?>
-<w:styles xmlns:mc="http://schemas.openxmlformats.org/markup-compatibility/2006" xmlns:r="http://schemas.openxmlformats.org/officeDocument/2006/relationships" xmlns:w="http://schemas.openxmlformats.org/wordprocessingml/2006/main" xmlns:w14="http://schemas.microsoft.com/office/word/2010/wordml" xmlns:w15="http://schemas.microsoft.com/office/word/2012/wordml" xmlns:w16cex="http://schemas.microsoft.com/office/word/2018/wordml/cex" xmlns:w16cid="http://schemas.microsoft.com/office/word/2016/wordml/cid" xmlns:w16="http://schemas.microsoft.com/office/word/2018/wordml" xmlns:w16du="http://schemas.microsoft.com/office/word/2023/wordml/word16du" xmlns:w16sdtdh="http://schemas.microsoft.com/office/word/2020/wordml/sdtdatahash" xmlns:w16se="http://schemas.microsoft.com/office/word/2015/wordml/symex" mc:Ignorable="w14 w15 w16se w16cid w16 w16cex w16sdtdh w16du">
+<w:styles xmlns:mc="http://schemas.openxmlformats.org/markup-compatibility/2006" xmlns:r="http://schemas.openxmlformats.org/officeDocument/2006/relationships" xmlns:w="http://schemas.openxmlformats.org/wordprocessingml/2006/main" xmlns:w14="http://schemas.microsoft.com/office/word/2010/wordml" xmlns:w15="http://schemas.microsoft.com/office/word/2012/wordml" xmlns:w16cex="http://schemas.microsoft.com/office/word/2018/wordml/cex" xmlns:w16cid="http://schemas.microsoft.com/office/word/2016/wordml/cid" xmlns:w16="http://schemas.microsoft.com/office/word/2018/wordml" xmlns:w16sdtdh="http://schemas.microsoft.com/office/word/2020/wordml/sdtdatahash" xmlns:w16se="http://schemas.microsoft.com/office/word/2015/wordml/symex" mc:Ignorable="w14 w15 w16se w16cid w16 w16cex w16sdtdh">
   <w:docDefaults>
     <w:rPrDefault>
       <w:rPr>

</xml_diff>

<commit_message>
Acta y comprobante de traslado
</commit_message>
<xml_diff>
--- a/storage/app/templates/OperacionyMantenimiento/COMPROBANTE DE TRASLADO.docx
+++ b/storage/app/templates/OperacionyMantenimiento/COMPROBANTE DE TRASLADO.docx
@@ -1,6 +1,6 @@
 
 <file path=word/document.xml><?xml version="1.0" encoding="utf-8"?>
-<w:document xmlns:wpc="http://schemas.microsoft.com/office/word/2010/wordprocessingCanvas" xmlns:cx="http://schemas.microsoft.com/office/drawing/2014/chartex" xmlns:cx1="http://schemas.microsoft.com/office/drawing/2015/9/8/chartex" xmlns:cx2="http://schemas.microsoft.com/office/drawing/2015/10/21/chartex" xmlns:cx3="http://schemas.microsoft.com/office/drawing/2016/5/9/chartex" xmlns:cx4="http://schemas.microsoft.com/office/drawing/2016/5/10/chartex" xmlns:cx5="http://schemas.microsoft.com/office/drawing/2016/5/11/chartex" xmlns:cx6="http://schemas.microsoft.com/office/drawing/2016/5/12/chartex" xmlns:cx7="http://schemas.microsoft.com/office/drawing/2016/5/13/chartex" xmlns:cx8="http://schemas.microsoft.com/office/drawing/2016/5/14/chartex" xmlns:mc="http://schemas.openxmlformats.org/markup-compatibility/2006" xmlns:aink="http://schemas.microsoft.com/office/drawing/2016/ink" xmlns:am3d="http://schemas.microsoft.com/office/drawing/2017/model3d" xmlns:o="urn:schemas-microsoft-com:office:office" xmlns:oel="http://schemas.microsoft.com/office/2019/extlst" xmlns:r="http://schemas.openxmlformats.org/officeDocument/2006/relationships" xmlns:m="http://schemas.openxmlformats.org/officeDocument/2006/math" xmlns:v="urn:schemas-microsoft-com:vml" xmlns:wp14="http://schemas.microsoft.com/office/word/2010/wordprocessingDrawing" xmlns:wp="http://schemas.openxmlformats.org/drawingml/2006/wordprocessingDrawing" xmlns:w10="urn:schemas-microsoft-com:office:word" xmlns:w="http://schemas.openxmlformats.org/wordprocessingml/2006/main" xmlns:w14="http://schemas.microsoft.com/office/word/2010/wordml" xmlns:w15="http://schemas.microsoft.com/office/word/2012/wordml" xmlns:w16cex="http://schemas.microsoft.com/office/word/2018/wordml/cex" xmlns:w16cid="http://schemas.microsoft.com/office/word/2016/wordml/cid" xmlns:w16="http://schemas.microsoft.com/office/word/2018/wordml" xmlns:w16sdtdh="http://schemas.microsoft.com/office/word/2020/wordml/sdtdatahash" xmlns:w16se="http://schemas.microsoft.com/office/word/2015/wordml/symex" xmlns:wpg="http://schemas.microsoft.com/office/word/2010/wordprocessingGroup" xmlns:wpi="http://schemas.microsoft.com/office/word/2010/wordprocessingInk" xmlns:wne="http://schemas.microsoft.com/office/word/2006/wordml" xmlns:wps="http://schemas.microsoft.com/office/word/2010/wordprocessingShape" mc:Ignorable="w14 w15 w16se w16cid w16 w16cex w16sdtdh wp14">
+<w:document xmlns:wpc="http://schemas.microsoft.com/office/word/2010/wordprocessingCanvas" xmlns:cx="http://schemas.microsoft.com/office/drawing/2014/chartex" xmlns:cx1="http://schemas.microsoft.com/office/drawing/2015/9/8/chartex" xmlns:cx2="http://schemas.microsoft.com/office/drawing/2015/10/21/chartex" xmlns:cx3="http://schemas.microsoft.com/office/drawing/2016/5/9/chartex" xmlns:cx4="http://schemas.microsoft.com/office/drawing/2016/5/10/chartex" xmlns:cx5="http://schemas.microsoft.com/office/drawing/2016/5/11/chartex" xmlns:cx6="http://schemas.microsoft.com/office/drawing/2016/5/12/chartex" xmlns:cx7="http://schemas.microsoft.com/office/drawing/2016/5/13/chartex" xmlns:cx8="http://schemas.microsoft.com/office/drawing/2016/5/14/chartex" xmlns:mc="http://schemas.openxmlformats.org/markup-compatibility/2006" xmlns:aink="http://schemas.microsoft.com/office/drawing/2016/ink" xmlns:am3d="http://schemas.microsoft.com/office/drawing/2017/model3d" xmlns:o="urn:schemas-microsoft-com:office:office" xmlns:oel="http://schemas.microsoft.com/office/2019/extlst" xmlns:r="http://schemas.openxmlformats.org/officeDocument/2006/relationships" xmlns:m="http://schemas.openxmlformats.org/officeDocument/2006/math" xmlns:v="urn:schemas-microsoft-com:vml" xmlns:wp14="http://schemas.microsoft.com/office/word/2010/wordprocessingDrawing" xmlns:wp="http://schemas.openxmlformats.org/drawingml/2006/wordprocessingDrawing" xmlns:w10="urn:schemas-microsoft-com:office:word" xmlns:w="http://schemas.openxmlformats.org/wordprocessingml/2006/main" xmlns:w14="http://schemas.microsoft.com/office/word/2010/wordml" xmlns:w15="http://schemas.microsoft.com/office/word/2012/wordml" xmlns:w16cex="http://schemas.microsoft.com/office/word/2018/wordml/cex" xmlns:w16cid="http://schemas.microsoft.com/office/word/2016/wordml/cid" xmlns:w16="http://schemas.microsoft.com/office/word/2018/wordml" xmlns:w16du="http://schemas.microsoft.com/office/word/2023/wordml/word16du" xmlns:w16sdtdh="http://schemas.microsoft.com/office/word/2020/wordml/sdtdatahash" xmlns:w16se="http://schemas.microsoft.com/office/word/2015/wordml/symex" xmlns:wpg="http://schemas.microsoft.com/office/word/2010/wordprocessingGroup" xmlns:wpi="http://schemas.microsoft.com/office/word/2010/wordprocessingInk" xmlns:wne="http://schemas.microsoft.com/office/word/2006/wordml" xmlns:wps="http://schemas.microsoft.com/office/word/2010/wordprocessingShape" mc:Ignorable="w14 w15 w16se w16cid w16 w16cex w16sdtdh w16du wp14">
   <w:body>
     <w:p>
       <w:pPr>
@@ -15,7 +15,7 @@
     </w:p>
     <w:tbl>
       <w:tblPr>
-        <w:tblStyle w:val="Tablaconcuadrcula"/>
+        <w:tblStyle w:val="TableGrid"/>
         <w:tblW w:w="21143" w:type="dxa"/>
         <w:tblCellSpacing w:w="20" w:type="dxa"/>
         <w:tblLook w:val="04A0" w:firstRow="1" w:lastRow="0" w:firstColumn="1" w:lastColumn="0" w:noHBand="0" w:noVBand="1"/>
@@ -508,7 +508,7 @@
     </w:p>
     <w:tbl>
       <w:tblPr>
-        <w:tblStyle w:val="Tablaconcuadrcula"/>
+        <w:tblStyle w:val="TableGrid"/>
         <w:tblW w:w="12594" w:type="dxa"/>
         <w:tblInd w:w="-5" w:type="dxa"/>
         <w:tblBorders>
@@ -518,13 +518,13 @@
         <w:tblLook w:val="04A0" w:firstRow="1" w:lastRow="0" w:firstColumn="1" w:lastColumn="0" w:noHBand="0" w:noVBand="1"/>
       </w:tblPr>
       <w:tblGrid>
-        <w:gridCol w:w="501"/>
-        <w:gridCol w:w="1264"/>
-        <w:gridCol w:w="1141"/>
-        <w:gridCol w:w="2633"/>
-        <w:gridCol w:w="2618"/>
-        <w:gridCol w:w="2631"/>
-        <w:gridCol w:w="1806"/>
+        <w:gridCol w:w="399"/>
+        <w:gridCol w:w="865"/>
+        <w:gridCol w:w="1007"/>
+        <w:gridCol w:w="2985"/>
+        <w:gridCol w:w="2866"/>
+        <w:gridCol w:w="3506"/>
+        <w:gridCol w:w="1373"/>
       </w:tblGrid>
       <w:tr>
         <w:tc>
@@ -766,6 +766,30 @@
                 <w:szCs w:val="20"/>
               </w:rPr>
             </w:pPr>
+            <w:r>
+              <w:rPr>
+                <w:rFonts w:asciiTheme="minorHAnsi" w:hAnsiTheme="minorHAnsi"/>
+                <w:sz w:val="20"/>
+                <w:szCs w:val="20"/>
+              </w:rPr>
+              <w:t>${</w:t>
+            </w:r>
+            <w:r>
+              <w:rPr>
+                <w:rFonts w:asciiTheme="minorHAnsi" w:hAnsiTheme="minorHAnsi"/>
+                <w:sz w:val="20"/>
+                <w:szCs w:val="20"/>
+              </w:rPr>
+              <w:t>origen1</w:t>
+            </w:r>
+            <w:r>
+              <w:rPr>
+                <w:rFonts w:asciiTheme="minorHAnsi" w:hAnsiTheme="minorHAnsi"/>
+                <w:sz w:val="20"/>
+                <w:szCs w:val="20"/>
+              </w:rPr>
+              <w:t>}</w:t>
+            </w:r>
           </w:p>
         </w:tc>
         <w:tc>
@@ -781,6 +805,30 @@
                 <w:szCs w:val="20"/>
               </w:rPr>
             </w:pPr>
+            <w:r>
+              <w:rPr>
+                <w:rFonts w:asciiTheme="minorHAnsi" w:hAnsiTheme="minorHAnsi"/>
+                <w:sz w:val="20"/>
+                <w:szCs w:val="20"/>
+              </w:rPr>
+              <w:t>${</w:t>
+            </w:r>
+            <w:r>
+              <w:rPr>
+                <w:rFonts w:asciiTheme="minorHAnsi" w:hAnsiTheme="minorHAnsi"/>
+                <w:sz w:val="20"/>
+                <w:szCs w:val="20"/>
+              </w:rPr>
+              <w:t>destino_1</w:t>
+            </w:r>
+            <w:r>
+              <w:rPr>
+                <w:rFonts w:asciiTheme="minorHAnsi" w:hAnsiTheme="minorHAnsi"/>
+                <w:sz w:val="20"/>
+                <w:szCs w:val="20"/>
+              </w:rPr>
+              <w:t>}</w:t>
+            </w:r>
           </w:p>
         </w:tc>
         <w:tc>
@@ -789,7 +837,7 @@
           </w:tcPr>
           <w:tbl>
             <w:tblPr>
-              <w:tblStyle w:val="Tablaconcuadrcula"/>
+              <w:tblStyle w:val="TableGrid"/>
               <w:tblpPr w:leftFromText="180" w:rightFromText="180" w:vertAnchor="text" w:horzAnchor="margin" w:tblpX="-10" w:tblpY="120"/>
               <w:tblOverlap w:val="never"/>
               <w:tblW w:w="2405" w:type="dxa"/>
@@ -804,9 +852,9 @@
               <w:tblLook w:val="04A0" w:firstRow="1" w:lastRow="0" w:firstColumn="1" w:lastColumn="0" w:noHBand="0" w:noVBand="1"/>
             </w:tblPr>
             <w:tblGrid>
-              <w:gridCol w:w="277"/>
-              <w:gridCol w:w="898"/>
-              <w:gridCol w:w="1230"/>
+              <w:gridCol w:w="973"/>
+              <w:gridCol w:w="737"/>
+              <w:gridCol w:w="1054"/>
             </w:tblGrid>
             <w:tr>
               <w:tc>
@@ -828,6 +876,14 @@
                       <w:szCs w:val="20"/>
                     </w:rPr>
                   </w:pPr>
+                  <w:r>
+                    <w:rPr>
+                      <w:rFonts w:asciiTheme="minorHAnsi" w:hAnsiTheme="minorHAnsi"/>
+                      <w:sz w:val="20"/>
+                      <w:szCs w:val="20"/>
+                    </w:rPr>
+                    <w:t>${avion1}</w:t>
+                  </w:r>
                 </w:p>
               </w:tc>
               <w:tc>
@@ -892,6 +948,30 @@
                       <w:szCs w:val="20"/>
                     </w:rPr>
                   </w:pPr>
+                  <w:r>
+                    <w:rPr>
+                      <w:rFonts w:asciiTheme="minorHAnsi" w:hAnsiTheme="minorHAnsi"/>
+                      <w:sz w:val="20"/>
+                      <w:szCs w:val="20"/>
+                    </w:rPr>
+                    <w:t>${autobus</w:t>
+                  </w:r>
+                  <w:r>
+                    <w:rPr>
+                      <w:rFonts w:asciiTheme="minorHAnsi" w:hAnsiTheme="minorHAnsi"/>
+                      <w:sz w:val="20"/>
+                      <w:szCs w:val="20"/>
+                    </w:rPr>
+                    <w:t>1</w:t>
+                  </w:r>
+                  <w:r>
+                    <w:rPr>
+                      <w:rFonts w:asciiTheme="minorHAnsi" w:hAnsiTheme="minorHAnsi"/>
+                      <w:sz w:val="20"/>
+                      <w:szCs w:val="20"/>
+                    </w:rPr>
+                    <w:t>}</w:t>
+                  </w:r>
                 </w:p>
               </w:tc>
               <w:tc>
@@ -956,6 +1036,30 @@
                       <w:szCs w:val="20"/>
                     </w:rPr>
                   </w:pPr>
+                  <w:r>
+                    <w:rPr>
+                      <w:rFonts w:asciiTheme="minorHAnsi" w:hAnsiTheme="minorHAnsi"/>
+                      <w:sz w:val="20"/>
+                      <w:szCs w:val="20"/>
+                    </w:rPr>
+                    <w:t>${</w:t>
+                  </w:r>
+                  <w:r>
+                    <w:rPr>
+                      <w:rFonts w:asciiTheme="minorHAnsi" w:hAnsiTheme="minorHAnsi"/>
+                      <w:sz w:val="20"/>
+                      <w:szCs w:val="20"/>
+                    </w:rPr>
+                    <w:t>taxi1</w:t>
+                  </w:r>
+                  <w:r>
+                    <w:rPr>
+                      <w:rFonts w:asciiTheme="minorHAnsi" w:hAnsiTheme="minorHAnsi"/>
+                      <w:sz w:val="20"/>
+                      <w:szCs w:val="20"/>
+                    </w:rPr>
+                    <w:t>}</w:t>
+                  </w:r>
                 </w:p>
               </w:tc>
               <w:tc>
@@ -1020,6 +1124,30 @@
                       <w:szCs w:val="20"/>
                     </w:rPr>
                   </w:pPr>
+                  <w:r>
+                    <w:rPr>
+                      <w:rFonts w:asciiTheme="minorHAnsi" w:hAnsiTheme="minorHAnsi"/>
+                      <w:sz w:val="20"/>
+                      <w:szCs w:val="20"/>
+                    </w:rPr>
+                    <w:t>${</w:t>
+                  </w:r>
+                  <w:r>
+                    <w:rPr>
+                      <w:rFonts w:asciiTheme="minorHAnsi" w:hAnsiTheme="minorHAnsi"/>
+                      <w:sz w:val="20"/>
+                      <w:szCs w:val="20"/>
+                    </w:rPr>
+                    <w:t>oficial1</w:t>
+                  </w:r>
+                  <w:r>
+                    <w:rPr>
+                      <w:rFonts w:asciiTheme="minorHAnsi" w:hAnsiTheme="minorHAnsi"/>
+                      <w:sz w:val="20"/>
+                      <w:szCs w:val="20"/>
+                    </w:rPr>
+                    <w:t>}</w:t>
+                  </w:r>
                 </w:p>
               </w:tc>
               <w:tc>
@@ -1084,6 +1212,38 @@
                       <w:szCs w:val="20"/>
                     </w:rPr>
                   </w:pPr>
+                  <w:r>
+                    <w:rPr>
+                      <w:rFonts w:asciiTheme="minorHAnsi" w:hAnsiTheme="minorHAnsi"/>
+                      <w:sz w:val="20"/>
+                      <w:szCs w:val="20"/>
+                    </w:rPr>
+                    <w:t>${</w:t>
+                  </w:r>
+                  <w:r>
+                    <w:rPr>
+                      <w:rFonts w:asciiTheme="minorHAnsi" w:hAnsiTheme="minorHAnsi"/>
+                      <w:sz w:val="20"/>
+                      <w:szCs w:val="20"/>
+                    </w:rPr>
+                    <w:t>otro</w:t>
+                  </w:r>
+                  <w:r>
+                    <w:rPr>
+                      <w:rFonts w:asciiTheme="minorHAnsi" w:hAnsiTheme="minorHAnsi"/>
+                      <w:sz w:val="20"/>
+                      <w:szCs w:val="20"/>
+                    </w:rPr>
+                    <w:t>1</w:t>
+                  </w:r>
+                  <w:r>
+                    <w:rPr>
+                      <w:rFonts w:asciiTheme="minorHAnsi" w:hAnsiTheme="minorHAnsi"/>
+                      <w:sz w:val="20"/>
+                      <w:szCs w:val="20"/>
+                    </w:rPr>
+                    <w:t>}</w:t>
+                  </w:r>
                 </w:p>
               </w:tc>
               <w:tc>
@@ -1128,6 +1288,14 @@
                       <w:szCs w:val="20"/>
                     </w:rPr>
                   </w:pPr>
+                  <w:r>
+                    <w:rPr>
+                      <w:rFonts w:asciiTheme="minorHAnsi" w:hAnsiTheme="minorHAnsi"/>
+                      <w:sz w:val="20"/>
+                      <w:szCs w:val="20"/>
+                    </w:rPr>
+                    <w:t>${otro_text1}</w:t>
+                  </w:r>
                 </w:p>
               </w:tc>
             </w:tr>
@@ -1149,7 +1317,7 @@
           </w:tcPr>
           <w:tbl>
             <w:tblPr>
-              <w:tblStyle w:val="Tablaconcuadrcula"/>
+              <w:tblStyle w:val="TableGrid"/>
               <w:tblpPr w:leftFromText="180" w:rightFromText="180" w:vertAnchor="text" w:horzAnchor="margin" w:tblpX="-10" w:tblpY="120"/>
               <w:tblOverlap w:val="never"/>
               <w:tblW w:w="2263" w:type="dxa"/>
@@ -1164,9 +1332,9 @@
               <w:tblLook w:val="04A0" w:firstRow="1" w:lastRow="0" w:firstColumn="1" w:lastColumn="0" w:noHBand="0" w:noVBand="1"/>
             </w:tblPr>
             <w:tblGrid>
-              <w:gridCol w:w="279"/>
-              <w:gridCol w:w="850"/>
-              <w:gridCol w:w="1134"/>
+              <w:gridCol w:w="910"/>
+              <w:gridCol w:w="682"/>
+              <w:gridCol w:w="1053"/>
             </w:tblGrid>
             <w:tr>
               <w:tc>
@@ -1188,6 +1356,14 @@
                       <w:szCs w:val="20"/>
                     </w:rPr>
                   </w:pPr>
+                  <w:r>
+                    <w:rPr>
+                      <w:rFonts w:asciiTheme="minorHAnsi" w:hAnsiTheme="minorHAnsi"/>
+                      <w:sz w:val="20"/>
+                      <w:szCs w:val="20"/>
+                    </w:rPr>
+                    <w:t>${factura1}</w:t>
+                  </w:r>
                 </w:p>
               </w:tc>
               <w:tc>
@@ -1252,6 +1428,14 @@
                       <w:szCs w:val="20"/>
                     </w:rPr>
                   </w:pPr>
+                  <w:r>
+                    <w:rPr>
+                      <w:rFonts w:asciiTheme="minorHAnsi" w:hAnsiTheme="minorHAnsi"/>
+                      <w:sz w:val="20"/>
+                      <w:szCs w:val="20"/>
+                    </w:rPr>
+                    <w:t>${boleto1}</w:t>
+                  </w:r>
                 </w:p>
               </w:tc>
               <w:tc>
@@ -1316,6 +1500,14 @@
                       <w:szCs w:val="20"/>
                     </w:rPr>
                   </w:pPr>
+                  <w:r>
+                    <w:rPr>
+                      <w:rFonts w:asciiTheme="minorHAnsi" w:hAnsiTheme="minorHAnsi"/>
+                      <w:sz w:val="20"/>
+                      <w:szCs w:val="20"/>
+                    </w:rPr>
+                    <w:t>${otro2}</w:t>
+                  </w:r>
                 </w:p>
               </w:tc>
               <w:tc>
@@ -1360,6 +1552,14 @@
                       <w:szCs w:val="20"/>
                     </w:rPr>
                   </w:pPr>
+                  <w:r>
+                    <w:rPr>
+                      <w:rFonts w:asciiTheme="minorHAnsi" w:hAnsiTheme="minorHAnsi"/>
+                      <w:sz w:val="20"/>
+                      <w:szCs w:val="20"/>
+                    </w:rPr>
+                    <w:t>${otro_text2}</w:t>
+                  </w:r>
                 </w:p>
               </w:tc>
             </w:tr>
@@ -1381,7 +1581,7 @@
           </w:tcPr>
           <w:tbl>
             <w:tblPr>
-              <w:tblStyle w:val="Tablaconcuadrcula"/>
+              <w:tblStyle w:val="TableGrid"/>
               <w:tblpPr w:leftFromText="180" w:rightFromText="180" w:vertAnchor="text" w:horzAnchor="margin" w:tblpX="-157" w:tblpY="120"/>
               <w:tblOverlap w:val="never"/>
               <w:tblW w:w="2410" w:type="dxa"/>
@@ -1396,9 +1596,9 @@
               <w:tblLook w:val="04A0" w:firstRow="1" w:lastRow="0" w:firstColumn="1" w:lastColumn="0" w:noHBand="0" w:noVBand="1"/>
             </w:tblPr>
             <w:tblGrid>
-              <w:gridCol w:w="279"/>
-              <w:gridCol w:w="1276"/>
-              <w:gridCol w:w="855"/>
+              <w:gridCol w:w="1234"/>
+              <w:gridCol w:w="998"/>
+              <w:gridCol w:w="1053"/>
             </w:tblGrid>
             <w:tr>
               <w:tc>
@@ -1420,6 +1620,14 @@
                       <w:szCs w:val="20"/>
                     </w:rPr>
                   </w:pPr>
+                  <w:r>
+                    <w:rPr>
+                      <w:rFonts w:asciiTheme="minorHAnsi" w:hAnsiTheme="minorHAnsi"/>
+                      <w:sz w:val="20"/>
+                      <w:szCs w:val="20"/>
+                    </w:rPr>
+                    <w:t>${pasaje1}</w:t>
+                  </w:r>
                 </w:p>
               </w:tc>
               <w:tc>
@@ -1484,6 +1692,14 @@
                       <w:szCs w:val="20"/>
                     </w:rPr>
                   </w:pPr>
+                  <w:r>
+                    <w:rPr>
+                      <w:rFonts w:asciiTheme="minorHAnsi" w:hAnsiTheme="minorHAnsi"/>
+                      <w:sz w:val="20"/>
+                      <w:szCs w:val="20"/>
+                    </w:rPr>
+                    <w:t>${caseta1}</w:t>
+                  </w:r>
                 </w:p>
               </w:tc>
               <w:tc>
@@ -1548,6 +1764,14 @@
                       <w:szCs w:val="20"/>
                     </w:rPr>
                   </w:pPr>
+                  <w:r>
+                    <w:rPr>
+                      <w:rFonts w:asciiTheme="minorHAnsi" w:hAnsiTheme="minorHAnsi"/>
+                      <w:sz w:val="20"/>
+                      <w:szCs w:val="20"/>
+                    </w:rPr>
+                    <w:t>${combustible1}</w:t>
+                  </w:r>
                 </w:p>
               </w:tc>
               <w:tc>
@@ -1612,6 +1836,30 @@
                       <w:szCs w:val="20"/>
                     </w:rPr>
                   </w:pPr>
+                  <w:r>
+                    <w:rPr>
+                      <w:rFonts w:asciiTheme="minorHAnsi" w:hAnsiTheme="minorHAnsi"/>
+                      <w:sz w:val="20"/>
+                      <w:szCs w:val="20"/>
+                    </w:rPr>
+                    <w:t>${otro</w:t>
+                  </w:r>
+                  <w:r>
+                    <w:rPr>
+                      <w:rFonts w:asciiTheme="minorHAnsi" w:hAnsiTheme="minorHAnsi"/>
+                      <w:sz w:val="20"/>
+                      <w:szCs w:val="20"/>
+                    </w:rPr>
+                    <w:t>3</w:t>
+                  </w:r>
+                  <w:r>
+                    <w:rPr>
+                      <w:rFonts w:asciiTheme="minorHAnsi" w:hAnsiTheme="minorHAnsi"/>
+                      <w:sz w:val="20"/>
+                      <w:szCs w:val="20"/>
+                    </w:rPr>
+                    <w:t>}</w:t>
+                  </w:r>
                 </w:p>
               </w:tc>
               <w:tc>
@@ -1656,6 +1904,22 @@
                       <w:szCs w:val="20"/>
                     </w:rPr>
                   </w:pPr>
+                  <w:r>
+                    <w:rPr>
+                      <w:rFonts w:asciiTheme="minorHAnsi" w:hAnsiTheme="minorHAnsi"/>
+                      <w:sz w:val="20"/>
+                      <w:szCs w:val="20"/>
+                    </w:rPr>
+                    <w:t>${otro_text3</w:t>
+                  </w:r>
+                  <w:r>
+                    <w:rPr>
+                      <w:rFonts w:asciiTheme="minorHAnsi" w:hAnsiTheme="minorHAnsi"/>
+                      <w:sz w:val="20"/>
+                      <w:szCs w:val="20"/>
+                    </w:rPr>
+                    <w:t>}</w:t>
+                  </w:r>
                 </w:p>
               </w:tc>
             </w:tr>
@@ -1684,6 +1948,14 @@
                 <w:szCs w:val="20"/>
               </w:rPr>
             </w:pPr>
+            <w:r>
+              <w:rPr>
+                <w:rFonts w:asciiTheme="minorHAnsi" w:hAnsiTheme="minorHAnsi"/>
+                <w:sz w:val="20"/>
+                <w:szCs w:val="20"/>
+              </w:rPr>
+              <w:t>${fecha_emision1}</w:t>
+            </w:r>
           </w:p>
         </w:tc>
       </w:tr>
@@ -1727,6 +1999,22 @@
                 <w:szCs w:val="20"/>
               </w:rPr>
             </w:pPr>
+            <w:r>
+              <w:rPr>
+                <w:rFonts w:asciiTheme="minorHAnsi" w:hAnsiTheme="minorHAnsi"/>
+                <w:sz w:val="20"/>
+                <w:szCs w:val="20"/>
+              </w:rPr>
+              <w:t>$</w:t>
+            </w:r>
+            <w:r>
+              <w:rPr>
+                <w:rFonts w:asciiTheme="minorHAnsi" w:hAnsiTheme="minorHAnsi"/>
+                <w:sz w:val="20"/>
+                <w:szCs w:val="20"/>
+              </w:rPr>
+              <w:t>{origen2}</w:t>
+            </w:r>
           </w:p>
         </w:tc>
         <w:tc>
@@ -1742,6 +2030,30 @@
                 <w:szCs w:val="20"/>
               </w:rPr>
             </w:pPr>
+            <w:r>
+              <w:rPr>
+                <w:rFonts w:asciiTheme="minorHAnsi" w:hAnsiTheme="minorHAnsi"/>
+                <w:sz w:val="20"/>
+                <w:szCs w:val="20"/>
+              </w:rPr>
+              <w:t>${</w:t>
+            </w:r>
+            <w:r>
+              <w:rPr>
+                <w:rFonts w:asciiTheme="minorHAnsi" w:hAnsiTheme="minorHAnsi"/>
+                <w:sz w:val="20"/>
+                <w:szCs w:val="20"/>
+              </w:rPr>
+              <w:t>destino_</w:t>
+            </w:r>
+            <w:r>
+              <w:rPr>
+                <w:rFonts w:asciiTheme="minorHAnsi" w:hAnsiTheme="minorHAnsi"/>
+                <w:sz w:val="20"/>
+                <w:szCs w:val="20"/>
+              </w:rPr>
+              <w:t>2}</w:t>
+            </w:r>
           </w:p>
         </w:tc>
         <w:tc>
@@ -1750,7 +2062,7 @@
           </w:tcPr>
           <w:tbl>
             <w:tblPr>
-              <w:tblStyle w:val="Tablaconcuadrcula"/>
+              <w:tblStyle w:val="TableGrid"/>
               <w:tblpPr w:leftFromText="180" w:rightFromText="180" w:vertAnchor="text" w:horzAnchor="margin" w:tblpY="-275"/>
               <w:tblOverlap w:val="never"/>
               <w:tblW w:w="2412" w:type="dxa"/>
@@ -1765,9 +2077,9 @@
               <w:tblLook w:val="04A0" w:firstRow="1" w:lastRow="0" w:firstColumn="1" w:lastColumn="0" w:noHBand="0" w:noVBand="1"/>
             </w:tblPr>
             <w:tblGrid>
-              <w:gridCol w:w="277"/>
-              <w:gridCol w:w="898"/>
-              <w:gridCol w:w="1237"/>
+              <w:gridCol w:w="973"/>
+              <w:gridCol w:w="737"/>
+              <w:gridCol w:w="1054"/>
             </w:tblGrid>
             <w:tr>
               <w:tc>
@@ -1789,6 +2101,30 @@
                       <w:szCs w:val="20"/>
                     </w:rPr>
                   </w:pPr>
+                  <w:r>
+                    <w:rPr>
+                      <w:rFonts w:asciiTheme="minorHAnsi" w:hAnsiTheme="minorHAnsi"/>
+                      <w:sz w:val="20"/>
+                      <w:szCs w:val="20"/>
+                    </w:rPr>
+                    <w:t>${avion</w:t>
+                  </w:r>
+                  <w:r>
+                    <w:rPr>
+                      <w:rFonts w:asciiTheme="minorHAnsi" w:hAnsiTheme="minorHAnsi"/>
+                      <w:sz w:val="20"/>
+                      <w:szCs w:val="20"/>
+                    </w:rPr>
+                    <w:t>2</w:t>
+                  </w:r>
+                  <w:r>
+                    <w:rPr>
+                      <w:rFonts w:asciiTheme="minorHAnsi" w:hAnsiTheme="minorHAnsi"/>
+                      <w:sz w:val="20"/>
+                      <w:szCs w:val="20"/>
+                    </w:rPr>
+                    <w:t>}</w:t>
+                  </w:r>
                 </w:p>
               </w:tc>
               <w:tc>
@@ -1853,6 +2189,14 @@
                       <w:szCs w:val="20"/>
                     </w:rPr>
                   </w:pPr>
+                  <w:r>
+                    <w:rPr>
+                      <w:rFonts w:asciiTheme="minorHAnsi" w:hAnsiTheme="minorHAnsi"/>
+                      <w:sz w:val="20"/>
+                      <w:szCs w:val="20"/>
+                    </w:rPr>
+                    <w:t>${autobus2}</w:t>
+                  </w:r>
                 </w:p>
               </w:tc>
               <w:tc>
@@ -1917,6 +2261,14 @@
                       <w:szCs w:val="20"/>
                     </w:rPr>
                   </w:pPr>
+                  <w:r>
+                    <w:rPr>
+                      <w:rFonts w:asciiTheme="minorHAnsi" w:hAnsiTheme="minorHAnsi"/>
+                      <w:sz w:val="20"/>
+                      <w:szCs w:val="20"/>
+                    </w:rPr>
+                    <w:t>${taxi2}</w:t>
+                  </w:r>
                 </w:p>
               </w:tc>
               <w:tc>
@@ -1981,6 +2333,14 @@
                       <w:szCs w:val="20"/>
                     </w:rPr>
                   </w:pPr>
+                  <w:r>
+                    <w:rPr>
+                      <w:rFonts w:asciiTheme="minorHAnsi" w:hAnsiTheme="minorHAnsi"/>
+                      <w:sz w:val="20"/>
+                      <w:szCs w:val="20"/>
+                    </w:rPr>
+                    <w:t>${oficial2}</w:t>
+                  </w:r>
                 </w:p>
               </w:tc>
               <w:tc>
@@ -2045,6 +2405,14 @@
                       <w:szCs w:val="20"/>
                     </w:rPr>
                   </w:pPr>
+                  <w:r>
+                    <w:rPr>
+                      <w:rFonts w:asciiTheme="minorHAnsi" w:hAnsiTheme="minorHAnsi"/>
+                      <w:sz w:val="20"/>
+                      <w:szCs w:val="20"/>
+                    </w:rPr>
+                    <w:t>${otro4}</w:t>
+                  </w:r>
                 </w:p>
               </w:tc>
               <w:tc>
@@ -2089,6 +2457,14 @@
                       <w:szCs w:val="20"/>
                     </w:rPr>
                   </w:pPr>
+                  <w:r>
+                    <w:rPr>
+                      <w:rFonts w:asciiTheme="minorHAnsi" w:hAnsiTheme="minorHAnsi"/>
+                      <w:sz w:val="20"/>
+                      <w:szCs w:val="20"/>
+                    </w:rPr>
+                    <w:t>${otro_text4}</w:t>
+                  </w:r>
                 </w:p>
               </w:tc>
             </w:tr>
@@ -2110,7 +2486,7 @@
           </w:tcPr>
           <w:tbl>
             <w:tblPr>
-              <w:tblStyle w:val="Tablaconcuadrcula"/>
+              <w:tblStyle w:val="TableGrid"/>
               <w:tblpPr w:leftFromText="180" w:rightFromText="180" w:vertAnchor="text" w:horzAnchor="margin" w:tblpX="-10" w:tblpY="120"/>
               <w:tblOverlap w:val="never"/>
               <w:tblW w:w="2263" w:type="dxa"/>
@@ -2125,9 +2501,9 @@
               <w:tblLook w:val="04A0" w:firstRow="1" w:lastRow="0" w:firstColumn="1" w:lastColumn="0" w:noHBand="0" w:noVBand="1"/>
             </w:tblPr>
             <w:tblGrid>
-              <w:gridCol w:w="279"/>
-              <w:gridCol w:w="850"/>
-              <w:gridCol w:w="1134"/>
+              <w:gridCol w:w="910"/>
+              <w:gridCol w:w="682"/>
+              <w:gridCol w:w="1053"/>
             </w:tblGrid>
             <w:tr>
               <w:tc>
@@ -2149,6 +2525,14 @@
                       <w:szCs w:val="20"/>
                     </w:rPr>
                   </w:pPr>
+                  <w:r>
+                    <w:rPr>
+                      <w:rFonts w:asciiTheme="minorHAnsi" w:hAnsiTheme="minorHAnsi"/>
+                      <w:sz w:val="20"/>
+                      <w:szCs w:val="20"/>
+                    </w:rPr>
+                    <w:t>${factura2}</w:t>
+                  </w:r>
                 </w:p>
               </w:tc>
               <w:tc>
@@ -2213,6 +2597,14 @@
                       <w:szCs w:val="20"/>
                     </w:rPr>
                   </w:pPr>
+                  <w:r>
+                    <w:rPr>
+                      <w:rFonts w:asciiTheme="minorHAnsi" w:hAnsiTheme="minorHAnsi"/>
+                      <w:sz w:val="20"/>
+                      <w:szCs w:val="20"/>
+                    </w:rPr>
+                    <w:t>${boleto2}</w:t>
+                  </w:r>
                 </w:p>
               </w:tc>
               <w:tc>
@@ -2277,6 +2669,14 @@
                       <w:szCs w:val="20"/>
                     </w:rPr>
                   </w:pPr>
+                  <w:r>
+                    <w:rPr>
+                      <w:rFonts w:asciiTheme="minorHAnsi" w:hAnsiTheme="minorHAnsi"/>
+                      <w:sz w:val="20"/>
+                      <w:szCs w:val="20"/>
+                    </w:rPr>
+                    <w:t>${otro5}</w:t>
+                  </w:r>
                 </w:p>
               </w:tc>
               <w:tc>
@@ -2321,6 +2721,14 @@
                       <w:szCs w:val="20"/>
                     </w:rPr>
                   </w:pPr>
+                  <w:r>
+                    <w:rPr>
+                      <w:rFonts w:asciiTheme="minorHAnsi" w:hAnsiTheme="minorHAnsi"/>
+                      <w:sz w:val="20"/>
+                      <w:szCs w:val="20"/>
+                    </w:rPr>
+                    <w:t>${otro_text5}</w:t>
+                  </w:r>
                 </w:p>
               </w:tc>
             </w:tr>
@@ -2342,7 +2750,7 @@
           </w:tcPr>
           <w:tbl>
             <w:tblPr>
-              <w:tblStyle w:val="Tablaconcuadrcula"/>
+              <w:tblStyle w:val="TableGrid"/>
               <w:tblpPr w:leftFromText="180" w:rightFromText="180" w:vertAnchor="text" w:horzAnchor="margin" w:tblpX="-157" w:tblpY="120"/>
               <w:tblOverlap w:val="never"/>
               <w:tblW w:w="2410" w:type="dxa"/>
@@ -2357,9 +2765,9 @@
               <w:tblLook w:val="04A0" w:firstRow="1" w:lastRow="0" w:firstColumn="1" w:lastColumn="0" w:noHBand="0" w:noVBand="1"/>
             </w:tblPr>
             <w:tblGrid>
-              <w:gridCol w:w="279"/>
-              <w:gridCol w:w="1276"/>
-              <w:gridCol w:w="855"/>
+              <w:gridCol w:w="1234"/>
+              <w:gridCol w:w="998"/>
+              <w:gridCol w:w="1053"/>
             </w:tblGrid>
             <w:tr>
               <w:tc>
@@ -2381,6 +2789,14 @@
                       <w:szCs w:val="20"/>
                     </w:rPr>
                   </w:pPr>
+                  <w:r>
+                    <w:rPr>
+                      <w:rFonts w:asciiTheme="minorHAnsi" w:hAnsiTheme="minorHAnsi"/>
+                      <w:sz w:val="20"/>
+                      <w:szCs w:val="20"/>
+                    </w:rPr>
+                    <w:t>${pasaje2}</w:t>
+                  </w:r>
                 </w:p>
               </w:tc>
               <w:tc>
@@ -2445,6 +2861,14 @@
                       <w:szCs w:val="20"/>
                     </w:rPr>
                   </w:pPr>
+                  <w:r>
+                    <w:rPr>
+                      <w:rFonts w:asciiTheme="minorHAnsi" w:hAnsiTheme="minorHAnsi"/>
+                      <w:sz w:val="20"/>
+                      <w:szCs w:val="20"/>
+                    </w:rPr>
+                    <w:t>${caseta2}</w:t>
+                  </w:r>
                 </w:p>
               </w:tc>
               <w:tc>
@@ -2509,6 +2933,14 @@
                       <w:szCs w:val="20"/>
                     </w:rPr>
                   </w:pPr>
+                  <w:r>
+                    <w:rPr>
+                      <w:rFonts w:asciiTheme="minorHAnsi" w:hAnsiTheme="minorHAnsi"/>
+                      <w:sz w:val="20"/>
+                      <w:szCs w:val="20"/>
+                    </w:rPr>
+                    <w:t>${combustible2}</w:t>
+                  </w:r>
                 </w:p>
               </w:tc>
               <w:tc>
@@ -2573,6 +3005,14 @@
                       <w:szCs w:val="20"/>
                     </w:rPr>
                   </w:pPr>
+                  <w:r>
+                    <w:rPr>
+                      <w:rFonts w:asciiTheme="minorHAnsi" w:hAnsiTheme="minorHAnsi"/>
+                      <w:sz w:val="20"/>
+                      <w:szCs w:val="20"/>
+                    </w:rPr>
+                    <w:t>${otro6}</w:t>
+                  </w:r>
                 </w:p>
               </w:tc>
               <w:tc>
@@ -2617,6 +3057,14 @@
                       <w:szCs w:val="20"/>
                     </w:rPr>
                   </w:pPr>
+                  <w:r>
+                    <w:rPr>
+                      <w:rFonts w:asciiTheme="minorHAnsi" w:hAnsiTheme="minorHAnsi"/>
+                      <w:sz w:val="20"/>
+                      <w:szCs w:val="20"/>
+                    </w:rPr>
+                    <w:t>${otro_text6}</w:t>
+                  </w:r>
                 </w:p>
               </w:tc>
             </w:tr>
@@ -2645,6 +3093,30 @@
                 <w:szCs w:val="20"/>
               </w:rPr>
             </w:pPr>
+            <w:r>
+              <w:rPr>
+                <w:rFonts w:asciiTheme="minorHAnsi" w:hAnsiTheme="minorHAnsi"/>
+                <w:sz w:val="20"/>
+                <w:szCs w:val="20"/>
+              </w:rPr>
+              <w:t>${fecha_emision</w:t>
+            </w:r>
+            <w:r>
+              <w:rPr>
+                <w:rFonts w:asciiTheme="minorHAnsi" w:hAnsiTheme="minorHAnsi"/>
+                <w:sz w:val="20"/>
+                <w:szCs w:val="20"/>
+              </w:rPr>
+              <w:t>2</w:t>
+            </w:r>
+            <w:r>
+              <w:rPr>
+                <w:rFonts w:asciiTheme="minorHAnsi" w:hAnsiTheme="minorHAnsi"/>
+                <w:sz w:val="20"/>
+                <w:szCs w:val="20"/>
+              </w:rPr>
+              <w:t>}</w:t>
+            </w:r>
           </w:p>
         </w:tc>
       </w:tr>
@@ -2711,6 +3183,7 @@
           <w:szCs w:val="20"/>
           <w:lang w:val="es-MX"/>
         </w:rPr>
+        <w:lastRenderedPageBreak/>
         <w:t>_____________________________________</w:t>
       </w:r>
     </w:p>
@@ -3020,7 +3493,7 @@
 </file>
 
 <file path=word/endnotes.xml><?xml version="1.0" encoding="utf-8"?>
-<w:endnotes xmlns:wpc="http://schemas.microsoft.com/office/word/2010/wordprocessingCanvas" xmlns:cx="http://schemas.microsoft.com/office/drawing/2014/chartex" xmlns:cx1="http://schemas.microsoft.com/office/drawing/2015/9/8/chartex" xmlns:cx2="http://schemas.microsoft.com/office/drawing/2015/10/21/chartex" xmlns:cx3="http://schemas.microsoft.com/office/drawing/2016/5/9/chartex" xmlns:cx4="http://schemas.microsoft.com/office/drawing/2016/5/10/chartex" xmlns:cx5="http://schemas.microsoft.com/office/drawing/2016/5/11/chartex" xmlns:cx6="http://schemas.microsoft.com/office/drawing/2016/5/12/chartex" xmlns:cx7="http://schemas.microsoft.com/office/drawing/2016/5/13/chartex" xmlns:cx8="http://schemas.microsoft.com/office/drawing/2016/5/14/chartex" xmlns:mc="http://schemas.openxmlformats.org/markup-compatibility/2006" xmlns:aink="http://schemas.microsoft.com/office/drawing/2016/ink" xmlns:am3d="http://schemas.microsoft.com/office/drawing/2017/model3d" xmlns:o="urn:schemas-microsoft-com:office:office" xmlns:oel="http://schemas.microsoft.com/office/2019/extlst" xmlns:r="http://schemas.openxmlformats.org/officeDocument/2006/relationships" xmlns:m="http://schemas.openxmlformats.org/officeDocument/2006/math" xmlns:v="urn:schemas-microsoft-com:vml" xmlns:wp14="http://schemas.microsoft.com/office/word/2010/wordprocessingDrawing" xmlns:wp="http://schemas.openxmlformats.org/drawingml/2006/wordprocessingDrawing" xmlns:w10="urn:schemas-microsoft-com:office:word" xmlns:w="http://schemas.openxmlformats.org/wordprocessingml/2006/main" xmlns:w14="http://schemas.microsoft.com/office/word/2010/wordml" xmlns:w15="http://schemas.microsoft.com/office/word/2012/wordml" xmlns:w16cex="http://schemas.microsoft.com/office/word/2018/wordml/cex" xmlns:w16cid="http://schemas.microsoft.com/office/word/2016/wordml/cid" xmlns:w16="http://schemas.microsoft.com/office/word/2018/wordml" xmlns:w16sdtdh="http://schemas.microsoft.com/office/word/2020/wordml/sdtdatahash" xmlns:w16se="http://schemas.microsoft.com/office/word/2015/wordml/symex" xmlns:wpg="http://schemas.microsoft.com/office/word/2010/wordprocessingGroup" xmlns:wpi="http://schemas.microsoft.com/office/word/2010/wordprocessingInk" xmlns:wne="http://schemas.microsoft.com/office/word/2006/wordml" xmlns:wps="http://schemas.microsoft.com/office/word/2010/wordprocessingShape" mc:Ignorable="w14 w15 w16se w16cid w16 w16cex w16sdtdh wp14">
+<w:endnotes xmlns:wpc="http://schemas.microsoft.com/office/word/2010/wordprocessingCanvas" xmlns:cx="http://schemas.microsoft.com/office/drawing/2014/chartex" xmlns:cx1="http://schemas.microsoft.com/office/drawing/2015/9/8/chartex" xmlns:cx2="http://schemas.microsoft.com/office/drawing/2015/10/21/chartex" xmlns:cx3="http://schemas.microsoft.com/office/drawing/2016/5/9/chartex" xmlns:cx4="http://schemas.microsoft.com/office/drawing/2016/5/10/chartex" xmlns:cx5="http://schemas.microsoft.com/office/drawing/2016/5/11/chartex" xmlns:cx6="http://schemas.microsoft.com/office/drawing/2016/5/12/chartex" xmlns:cx7="http://schemas.microsoft.com/office/drawing/2016/5/13/chartex" xmlns:cx8="http://schemas.microsoft.com/office/drawing/2016/5/14/chartex" xmlns:mc="http://schemas.openxmlformats.org/markup-compatibility/2006" xmlns:aink="http://schemas.microsoft.com/office/drawing/2016/ink" xmlns:am3d="http://schemas.microsoft.com/office/drawing/2017/model3d" xmlns:o="urn:schemas-microsoft-com:office:office" xmlns:oel="http://schemas.microsoft.com/office/2019/extlst" xmlns:r="http://schemas.openxmlformats.org/officeDocument/2006/relationships" xmlns:m="http://schemas.openxmlformats.org/officeDocument/2006/math" xmlns:v="urn:schemas-microsoft-com:vml" xmlns:wp14="http://schemas.microsoft.com/office/word/2010/wordprocessingDrawing" xmlns:wp="http://schemas.openxmlformats.org/drawingml/2006/wordprocessingDrawing" xmlns:w10="urn:schemas-microsoft-com:office:word" xmlns:w="http://schemas.openxmlformats.org/wordprocessingml/2006/main" xmlns:w14="http://schemas.microsoft.com/office/word/2010/wordml" xmlns:w15="http://schemas.microsoft.com/office/word/2012/wordml" xmlns:w16cex="http://schemas.microsoft.com/office/word/2018/wordml/cex" xmlns:w16cid="http://schemas.microsoft.com/office/word/2016/wordml/cid" xmlns:w16="http://schemas.microsoft.com/office/word/2018/wordml" xmlns:w16du="http://schemas.microsoft.com/office/word/2023/wordml/word16du" xmlns:w16sdtdh="http://schemas.microsoft.com/office/word/2020/wordml/sdtdatahash" xmlns:w16se="http://schemas.microsoft.com/office/word/2015/wordml/symex" xmlns:wpg="http://schemas.microsoft.com/office/word/2010/wordprocessingGroup" xmlns:wpi="http://schemas.microsoft.com/office/word/2010/wordprocessingInk" xmlns:wne="http://schemas.microsoft.com/office/word/2006/wordml" xmlns:wps="http://schemas.microsoft.com/office/word/2010/wordprocessingShape" mc:Ignorable="w14 w15 w16se w16cid w16 w16cex w16sdtdh w16du wp14">
   <w:endnote w:type="separator" w:id="-1">
     <w:p>
       <w:pPr>
@@ -3045,37 +3518,37 @@
 </file>
 
 <file path=word/footer1.xml><?xml version="1.0" encoding="utf-8"?>
-<w:ftr xmlns:wpc="http://schemas.microsoft.com/office/word/2010/wordprocessingCanvas" xmlns:cx="http://schemas.microsoft.com/office/drawing/2014/chartex" xmlns:cx1="http://schemas.microsoft.com/office/drawing/2015/9/8/chartex" xmlns:cx2="http://schemas.microsoft.com/office/drawing/2015/10/21/chartex" xmlns:cx3="http://schemas.microsoft.com/office/drawing/2016/5/9/chartex" xmlns:cx4="http://schemas.microsoft.com/office/drawing/2016/5/10/chartex" xmlns:cx5="http://schemas.microsoft.com/office/drawing/2016/5/11/chartex" xmlns:cx6="http://schemas.microsoft.com/office/drawing/2016/5/12/chartex" xmlns:cx7="http://schemas.microsoft.com/office/drawing/2016/5/13/chartex" xmlns:cx8="http://schemas.microsoft.com/office/drawing/2016/5/14/chartex" xmlns:mc="http://schemas.openxmlformats.org/markup-compatibility/2006" xmlns:aink="http://schemas.microsoft.com/office/drawing/2016/ink" xmlns:am3d="http://schemas.microsoft.com/office/drawing/2017/model3d" xmlns:o="urn:schemas-microsoft-com:office:office" xmlns:oel="http://schemas.microsoft.com/office/2019/extlst" xmlns:r="http://schemas.openxmlformats.org/officeDocument/2006/relationships" xmlns:m="http://schemas.openxmlformats.org/officeDocument/2006/math" xmlns:v="urn:schemas-microsoft-com:vml" xmlns:wp14="http://schemas.microsoft.com/office/word/2010/wordprocessingDrawing" xmlns:wp="http://schemas.openxmlformats.org/drawingml/2006/wordprocessingDrawing" xmlns:w10="urn:schemas-microsoft-com:office:word" xmlns:w="http://schemas.openxmlformats.org/wordprocessingml/2006/main" xmlns:w14="http://schemas.microsoft.com/office/word/2010/wordml" xmlns:w15="http://schemas.microsoft.com/office/word/2012/wordml" xmlns:w16cex="http://schemas.microsoft.com/office/word/2018/wordml/cex" xmlns:w16cid="http://schemas.microsoft.com/office/word/2016/wordml/cid" xmlns:w16="http://schemas.microsoft.com/office/word/2018/wordml" xmlns:w16sdtdh="http://schemas.microsoft.com/office/word/2020/wordml/sdtdatahash" xmlns:w16se="http://schemas.microsoft.com/office/word/2015/wordml/symex" xmlns:wpg="http://schemas.microsoft.com/office/word/2010/wordprocessingGroup" xmlns:wpi="http://schemas.microsoft.com/office/word/2010/wordprocessingInk" xmlns:wne="http://schemas.microsoft.com/office/word/2006/wordml" xmlns:wps="http://schemas.microsoft.com/office/word/2010/wordprocessingShape" mc:Ignorable="w14 w15 w16se w16cid w16 w16cex w16sdtdh wp14">
+<w:ftr xmlns:wpc="http://schemas.microsoft.com/office/word/2010/wordprocessingCanvas" xmlns:cx="http://schemas.microsoft.com/office/drawing/2014/chartex" xmlns:cx1="http://schemas.microsoft.com/office/drawing/2015/9/8/chartex" xmlns:cx2="http://schemas.microsoft.com/office/drawing/2015/10/21/chartex" xmlns:cx3="http://schemas.microsoft.com/office/drawing/2016/5/9/chartex" xmlns:cx4="http://schemas.microsoft.com/office/drawing/2016/5/10/chartex" xmlns:cx5="http://schemas.microsoft.com/office/drawing/2016/5/11/chartex" xmlns:cx6="http://schemas.microsoft.com/office/drawing/2016/5/12/chartex" xmlns:cx7="http://schemas.microsoft.com/office/drawing/2016/5/13/chartex" xmlns:cx8="http://schemas.microsoft.com/office/drawing/2016/5/14/chartex" xmlns:mc="http://schemas.openxmlformats.org/markup-compatibility/2006" xmlns:aink="http://schemas.microsoft.com/office/drawing/2016/ink" xmlns:am3d="http://schemas.microsoft.com/office/drawing/2017/model3d" xmlns:o="urn:schemas-microsoft-com:office:office" xmlns:oel="http://schemas.microsoft.com/office/2019/extlst" xmlns:r="http://schemas.openxmlformats.org/officeDocument/2006/relationships" xmlns:m="http://schemas.openxmlformats.org/officeDocument/2006/math" xmlns:v="urn:schemas-microsoft-com:vml" xmlns:wp14="http://schemas.microsoft.com/office/word/2010/wordprocessingDrawing" xmlns:wp="http://schemas.openxmlformats.org/drawingml/2006/wordprocessingDrawing" xmlns:w10="urn:schemas-microsoft-com:office:word" xmlns:w="http://schemas.openxmlformats.org/wordprocessingml/2006/main" xmlns:w14="http://schemas.microsoft.com/office/word/2010/wordml" xmlns:w15="http://schemas.microsoft.com/office/word/2012/wordml" xmlns:w16cex="http://schemas.microsoft.com/office/word/2018/wordml/cex" xmlns:w16cid="http://schemas.microsoft.com/office/word/2016/wordml/cid" xmlns:w16="http://schemas.microsoft.com/office/word/2018/wordml" xmlns:w16du="http://schemas.microsoft.com/office/word/2023/wordml/word16du" xmlns:w16sdtdh="http://schemas.microsoft.com/office/word/2020/wordml/sdtdatahash" xmlns:w16se="http://schemas.microsoft.com/office/word/2015/wordml/symex" xmlns:wpg="http://schemas.microsoft.com/office/word/2010/wordprocessingGroup" xmlns:wpi="http://schemas.microsoft.com/office/word/2010/wordprocessingInk" xmlns:wne="http://schemas.microsoft.com/office/word/2006/wordml" xmlns:wps="http://schemas.microsoft.com/office/word/2010/wordprocessingShape" mc:Ignorable="w14 w15 w16se w16cid w16 w16cex w16sdtdh w16du wp14">
   <w:p>
     <w:pPr>
-      <w:pStyle w:val="Piedepgina"/>
+      <w:pStyle w:val="Footer"/>
     </w:pPr>
   </w:p>
 </w:ftr>
 </file>
 
 <file path=word/footer2.xml><?xml version="1.0" encoding="utf-8"?>
-<w:ftr xmlns:wpc="http://schemas.microsoft.com/office/word/2010/wordprocessingCanvas" xmlns:cx="http://schemas.microsoft.com/office/drawing/2014/chartex" xmlns:cx1="http://schemas.microsoft.com/office/drawing/2015/9/8/chartex" xmlns:cx2="http://schemas.microsoft.com/office/drawing/2015/10/21/chartex" xmlns:cx3="http://schemas.microsoft.com/office/drawing/2016/5/9/chartex" xmlns:cx4="http://schemas.microsoft.com/office/drawing/2016/5/10/chartex" xmlns:cx5="http://schemas.microsoft.com/office/drawing/2016/5/11/chartex" xmlns:cx6="http://schemas.microsoft.com/office/drawing/2016/5/12/chartex" xmlns:cx7="http://schemas.microsoft.com/office/drawing/2016/5/13/chartex" xmlns:cx8="http://schemas.microsoft.com/office/drawing/2016/5/14/chartex" xmlns:mc="http://schemas.openxmlformats.org/markup-compatibility/2006" xmlns:aink="http://schemas.microsoft.com/office/drawing/2016/ink" xmlns:am3d="http://schemas.microsoft.com/office/drawing/2017/model3d" xmlns:o="urn:schemas-microsoft-com:office:office" xmlns:oel="http://schemas.microsoft.com/office/2019/extlst" xmlns:r="http://schemas.openxmlformats.org/officeDocument/2006/relationships" xmlns:m="http://schemas.openxmlformats.org/officeDocument/2006/math" xmlns:v="urn:schemas-microsoft-com:vml" xmlns:wp14="http://schemas.microsoft.com/office/word/2010/wordprocessingDrawing" xmlns:wp="http://schemas.openxmlformats.org/drawingml/2006/wordprocessingDrawing" xmlns:w10="urn:schemas-microsoft-com:office:word" xmlns:w="http://schemas.openxmlformats.org/wordprocessingml/2006/main" xmlns:w14="http://schemas.microsoft.com/office/word/2010/wordml" xmlns:w15="http://schemas.microsoft.com/office/word/2012/wordml" xmlns:w16cex="http://schemas.microsoft.com/office/word/2018/wordml/cex" xmlns:w16cid="http://schemas.microsoft.com/office/word/2016/wordml/cid" xmlns:w16="http://schemas.microsoft.com/office/word/2018/wordml" xmlns:w16sdtdh="http://schemas.microsoft.com/office/word/2020/wordml/sdtdatahash" xmlns:w16se="http://schemas.microsoft.com/office/word/2015/wordml/symex" xmlns:wpg="http://schemas.microsoft.com/office/word/2010/wordprocessingGroup" xmlns:wpi="http://schemas.microsoft.com/office/word/2010/wordprocessingInk" xmlns:wne="http://schemas.microsoft.com/office/word/2006/wordml" xmlns:wps="http://schemas.microsoft.com/office/word/2010/wordprocessingShape" mc:Ignorable="w14 w15 w16se w16cid w16 w16cex w16sdtdh wp14">
+<w:ftr xmlns:wpc="http://schemas.microsoft.com/office/word/2010/wordprocessingCanvas" xmlns:cx="http://schemas.microsoft.com/office/drawing/2014/chartex" xmlns:cx1="http://schemas.microsoft.com/office/drawing/2015/9/8/chartex" xmlns:cx2="http://schemas.microsoft.com/office/drawing/2015/10/21/chartex" xmlns:cx3="http://schemas.microsoft.com/office/drawing/2016/5/9/chartex" xmlns:cx4="http://schemas.microsoft.com/office/drawing/2016/5/10/chartex" xmlns:cx5="http://schemas.microsoft.com/office/drawing/2016/5/11/chartex" xmlns:cx6="http://schemas.microsoft.com/office/drawing/2016/5/12/chartex" xmlns:cx7="http://schemas.microsoft.com/office/drawing/2016/5/13/chartex" xmlns:cx8="http://schemas.microsoft.com/office/drawing/2016/5/14/chartex" xmlns:mc="http://schemas.openxmlformats.org/markup-compatibility/2006" xmlns:aink="http://schemas.microsoft.com/office/drawing/2016/ink" xmlns:am3d="http://schemas.microsoft.com/office/drawing/2017/model3d" xmlns:o="urn:schemas-microsoft-com:office:office" xmlns:oel="http://schemas.microsoft.com/office/2019/extlst" xmlns:r="http://schemas.openxmlformats.org/officeDocument/2006/relationships" xmlns:m="http://schemas.openxmlformats.org/officeDocument/2006/math" xmlns:v="urn:schemas-microsoft-com:vml" xmlns:wp14="http://schemas.microsoft.com/office/word/2010/wordprocessingDrawing" xmlns:wp="http://schemas.openxmlformats.org/drawingml/2006/wordprocessingDrawing" xmlns:w10="urn:schemas-microsoft-com:office:word" xmlns:w="http://schemas.openxmlformats.org/wordprocessingml/2006/main" xmlns:w14="http://schemas.microsoft.com/office/word/2010/wordml" xmlns:w15="http://schemas.microsoft.com/office/word/2012/wordml" xmlns:w16cex="http://schemas.microsoft.com/office/word/2018/wordml/cex" xmlns:w16cid="http://schemas.microsoft.com/office/word/2016/wordml/cid" xmlns:w16="http://schemas.microsoft.com/office/word/2018/wordml" xmlns:w16du="http://schemas.microsoft.com/office/word/2023/wordml/word16du" xmlns:w16sdtdh="http://schemas.microsoft.com/office/word/2020/wordml/sdtdatahash" xmlns:w16se="http://schemas.microsoft.com/office/word/2015/wordml/symex" xmlns:wpg="http://schemas.microsoft.com/office/word/2010/wordprocessingGroup" xmlns:wpi="http://schemas.microsoft.com/office/word/2010/wordprocessingInk" xmlns:wne="http://schemas.microsoft.com/office/word/2006/wordml" xmlns:wps="http://schemas.microsoft.com/office/word/2010/wordprocessingShape" mc:Ignorable="w14 w15 w16se w16cid w16 w16cex w16sdtdh w16du wp14">
   <w:p>
     <w:pPr>
-      <w:pStyle w:val="Piedepgina"/>
+      <w:pStyle w:val="Footer"/>
     </w:pPr>
   </w:p>
 </w:ftr>
 </file>
 
 <file path=word/footer3.xml><?xml version="1.0" encoding="utf-8"?>
-<w:ftr xmlns:wpc="http://schemas.microsoft.com/office/word/2010/wordprocessingCanvas" xmlns:cx="http://schemas.microsoft.com/office/drawing/2014/chartex" xmlns:cx1="http://schemas.microsoft.com/office/drawing/2015/9/8/chartex" xmlns:cx2="http://schemas.microsoft.com/office/drawing/2015/10/21/chartex" xmlns:cx3="http://schemas.microsoft.com/office/drawing/2016/5/9/chartex" xmlns:cx4="http://schemas.microsoft.com/office/drawing/2016/5/10/chartex" xmlns:cx5="http://schemas.microsoft.com/office/drawing/2016/5/11/chartex" xmlns:cx6="http://schemas.microsoft.com/office/drawing/2016/5/12/chartex" xmlns:cx7="http://schemas.microsoft.com/office/drawing/2016/5/13/chartex" xmlns:cx8="http://schemas.microsoft.com/office/drawing/2016/5/14/chartex" xmlns:mc="http://schemas.openxmlformats.org/markup-compatibility/2006" xmlns:aink="http://schemas.microsoft.com/office/drawing/2016/ink" xmlns:am3d="http://schemas.microsoft.com/office/drawing/2017/model3d" xmlns:o="urn:schemas-microsoft-com:office:office" xmlns:oel="http://schemas.microsoft.com/office/2019/extlst" xmlns:r="http://schemas.openxmlformats.org/officeDocument/2006/relationships" xmlns:m="http://schemas.openxmlformats.org/officeDocument/2006/math" xmlns:v="urn:schemas-microsoft-com:vml" xmlns:wp14="http://schemas.microsoft.com/office/word/2010/wordprocessingDrawing" xmlns:wp="http://schemas.openxmlformats.org/drawingml/2006/wordprocessingDrawing" xmlns:w10="urn:schemas-microsoft-com:office:word" xmlns:w="http://schemas.openxmlformats.org/wordprocessingml/2006/main" xmlns:w14="http://schemas.microsoft.com/office/word/2010/wordml" xmlns:w15="http://schemas.microsoft.com/office/word/2012/wordml" xmlns:w16cex="http://schemas.microsoft.com/office/word/2018/wordml/cex" xmlns:w16cid="http://schemas.microsoft.com/office/word/2016/wordml/cid" xmlns:w16="http://schemas.microsoft.com/office/word/2018/wordml" xmlns:w16sdtdh="http://schemas.microsoft.com/office/word/2020/wordml/sdtdatahash" xmlns:w16se="http://schemas.microsoft.com/office/word/2015/wordml/symex" xmlns:wpg="http://schemas.microsoft.com/office/word/2010/wordprocessingGroup" xmlns:wpi="http://schemas.microsoft.com/office/word/2010/wordprocessingInk" xmlns:wne="http://schemas.microsoft.com/office/word/2006/wordml" xmlns:wps="http://schemas.microsoft.com/office/word/2010/wordprocessingShape" mc:Ignorable="w14 w15 w16se w16cid w16 w16cex w16sdtdh wp14">
+<w:ftr xmlns:wpc="http://schemas.microsoft.com/office/word/2010/wordprocessingCanvas" xmlns:cx="http://schemas.microsoft.com/office/drawing/2014/chartex" xmlns:cx1="http://schemas.microsoft.com/office/drawing/2015/9/8/chartex" xmlns:cx2="http://schemas.microsoft.com/office/drawing/2015/10/21/chartex" xmlns:cx3="http://schemas.microsoft.com/office/drawing/2016/5/9/chartex" xmlns:cx4="http://schemas.microsoft.com/office/drawing/2016/5/10/chartex" xmlns:cx5="http://schemas.microsoft.com/office/drawing/2016/5/11/chartex" xmlns:cx6="http://schemas.microsoft.com/office/drawing/2016/5/12/chartex" xmlns:cx7="http://schemas.microsoft.com/office/drawing/2016/5/13/chartex" xmlns:cx8="http://schemas.microsoft.com/office/drawing/2016/5/14/chartex" xmlns:mc="http://schemas.openxmlformats.org/markup-compatibility/2006" xmlns:aink="http://schemas.microsoft.com/office/drawing/2016/ink" xmlns:am3d="http://schemas.microsoft.com/office/drawing/2017/model3d" xmlns:o="urn:schemas-microsoft-com:office:office" xmlns:oel="http://schemas.microsoft.com/office/2019/extlst" xmlns:r="http://schemas.openxmlformats.org/officeDocument/2006/relationships" xmlns:m="http://schemas.openxmlformats.org/officeDocument/2006/math" xmlns:v="urn:schemas-microsoft-com:vml" xmlns:wp14="http://schemas.microsoft.com/office/word/2010/wordprocessingDrawing" xmlns:wp="http://schemas.openxmlformats.org/drawingml/2006/wordprocessingDrawing" xmlns:w10="urn:schemas-microsoft-com:office:word" xmlns:w="http://schemas.openxmlformats.org/wordprocessingml/2006/main" xmlns:w14="http://schemas.microsoft.com/office/word/2010/wordml" xmlns:w15="http://schemas.microsoft.com/office/word/2012/wordml" xmlns:w16cex="http://schemas.microsoft.com/office/word/2018/wordml/cex" xmlns:w16cid="http://schemas.microsoft.com/office/word/2016/wordml/cid" xmlns:w16="http://schemas.microsoft.com/office/word/2018/wordml" xmlns:w16du="http://schemas.microsoft.com/office/word/2023/wordml/word16du" xmlns:w16sdtdh="http://schemas.microsoft.com/office/word/2020/wordml/sdtdatahash" xmlns:w16se="http://schemas.microsoft.com/office/word/2015/wordml/symex" xmlns:wpg="http://schemas.microsoft.com/office/word/2010/wordprocessingGroup" xmlns:wpi="http://schemas.microsoft.com/office/word/2010/wordprocessingInk" xmlns:wne="http://schemas.microsoft.com/office/word/2006/wordml" xmlns:wps="http://schemas.microsoft.com/office/word/2010/wordprocessingShape" mc:Ignorable="w14 w15 w16se w16cid w16 w16cex w16sdtdh w16du wp14">
   <w:p>
     <w:pPr>
-      <w:pStyle w:val="Piedepgina"/>
+      <w:pStyle w:val="Footer"/>
     </w:pPr>
   </w:p>
 </w:ftr>
 </file>
 
 <file path=word/footnotes.xml><?xml version="1.0" encoding="utf-8"?>
-<w:footnotes xmlns:wpc="http://schemas.microsoft.com/office/word/2010/wordprocessingCanvas" xmlns:cx="http://schemas.microsoft.com/office/drawing/2014/chartex" xmlns:cx1="http://schemas.microsoft.com/office/drawing/2015/9/8/chartex" xmlns:cx2="http://schemas.microsoft.com/office/drawing/2015/10/21/chartex" xmlns:cx3="http://schemas.microsoft.com/office/drawing/2016/5/9/chartex" xmlns:cx4="http://schemas.microsoft.com/office/drawing/2016/5/10/chartex" xmlns:cx5="http://schemas.microsoft.com/office/drawing/2016/5/11/chartex" xmlns:cx6="http://schemas.microsoft.com/office/drawing/2016/5/12/chartex" xmlns:cx7="http://schemas.microsoft.com/office/drawing/2016/5/13/chartex" xmlns:cx8="http://schemas.microsoft.com/office/drawing/2016/5/14/chartex" xmlns:mc="http://schemas.openxmlformats.org/markup-compatibility/2006" xmlns:aink="http://schemas.microsoft.com/office/drawing/2016/ink" xmlns:am3d="http://schemas.microsoft.com/office/drawing/2017/model3d" xmlns:o="urn:schemas-microsoft-com:office:office" xmlns:oel="http://schemas.microsoft.com/office/2019/extlst" xmlns:r="http://schemas.openxmlformats.org/officeDocument/2006/relationships" xmlns:m="http://schemas.openxmlformats.org/officeDocument/2006/math" xmlns:v="urn:schemas-microsoft-com:vml" xmlns:wp14="http://schemas.microsoft.com/office/word/2010/wordprocessingDrawing" xmlns:wp="http://schemas.openxmlformats.org/drawingml/2006/wordprocessingDrawing" xmlns:w10="urn:schemas-microsoft-com:office:word" xmlns:w="http://schemas.openxmlformats.org/wordprocessingml/2006/main" xmlns:w14="http://schemas.microsoft.com/office/word/2010/wordml" xmlns:w15="http://schemas.microsoft.com/office/word/2012/wordml" xmlns:w16cex="http://schemas.microsoft.com/office/word/2018/wordml/cex" xmlns:w16cid="http://schemas.microsoft.com/office/word/2016/wordml/cid" xmlns:w16="http://schemas.microsoft.com/office/word/2018/wordml" xmlns:w16sdtdh="http://schemas.microsoft.com/office/word/2020/wordml/sdtdatahash" xmlns:w16se="http://schemas.microsoft.com/office/word/2015/wordml/symex" xmlns:wpg="http://schemas.microsoft.com/office/word/2010/wordprocessingGroup" xmlns:wpi="http://schemas.microsoft.com/office/word/2010/wordprocessingInk" xmlns:wne="http://schemas.microsoft.com/office/word/2006/wordml" xmlns:wps="http://schemas.microsoft.com/office/word/2010/wordprocessingShape" mc:Ignorable="w14 w15 w16se w16cid w16 w16cex w16sdtdh wp14">
+<w:footnotes xmlns:wpc="http://schemas.microsoft.com/office/word/2010/wordprocessingCanvas" xmlns:cx="http://schemas.microsoft.com/office/drawing/2014/chartex" xmlns:cx1="http://schemas.microsoft.com/office/drawing/2015/9/8/chartex" xmlns:cx2="http://schemas.microsoft.com/office/drawing/2015/10/21/chartex" xmlns:cx3="http://schemas.microsoft.com/office/drawing/2016/5/9/chartex" xmlns:cx4="http://schemas.microsoft.com/office/drawing/2016/5/10/chartex" xmlns:cx5="http://schemas.microsoft.com/office/drawing/2016/5/11/chartex" xmlns:cx6="http://schemas.microsoft.com/office/drawing/2016/5/12/chartex" xmlns:cx7="http://schemas.microsoft.com/office/drawing/2016/5/13/chartex" xmlns:cx8="http://schemas.microsoft.com/office/drawing/2016/5/14/chartex" xmlns:mc="http://schemas.openxmlformats.org/markup-compatibility/2006" xmlns:aink="http://schemas.microsoft.com/office/drawing/2016/ink" xmlns:am3d="http://schemas.microsoft.com/office/drawing/2017/model3d" xmlns:o="urn:schemas-microsoft-com:office:office" xmlns:oel="http://schemas.microsoft.com/office/2019/extlst" xmlns:r="http://schemas.openxmlformats.org/officeDocument/2006/relationships" xmlns:m="http://schemas.openxmlformats.org/officeDocument/2006/math" xmlns:v="urn:schemas-microsoft-com:vml" xmlns:wp14="http://schemas.microsoft.com/office/word/2010/wordprocessingDrawing" xmlns:wp="http://schemas.openxmlformats.org/drawingml/2006/wordprocessingDrawing" xmlns:w10="urn:schemas-microsoft-com:office:word" xmlns:w="http://schemas.openxmlformats.org/wordprocessingml/2006/main" xmlns:w14="http://schemas.microsoft.com/office/word/2010/wordml" xmlns:w15="http://schemas.microsoft.com/office/word/2012/wordml" xmlns:w16cex="http://schemas.microsoft.com/office/word/2018/wordml/cex" xmlns:w16cid="http://schemas.microsoft.com/office/word/2016/wordml/cid" xmlns:w16="http://schemas.microsoft.com/office/word/2018/wordml" xmlns:w16du="http://schemas.microsoft.com/office/word/2023/wordml/word16du" xmlns:w16sdtdh="http://schemas.microsoft.com/office/word/2020/wordml/sdtdatahash" xmlns:w16se="http://schemas.microsoft.com/office/word/2015/wordml/symex" xmlns:wpg="http://schemas.microsoft.com/office/word/2010/wordprocessingGroup" xmlns:wpi="http://schemas.microsoft.com/office/word/2010/wordprocessingInk" xmlns:wne="http://schemas.microsoft.com/office/word/2006/wordml" xmlns:wps="http://schemas.microsoft.com/office/word/2010/wordprocessingShape" mc:Ignorable="w14 w15 w16se w16cid w16 w16cex w16sdtdh w16du wp14">
   <w:footnote w:type="separator" w:id="-1">
     <w:p>
       <w:pPr>
@@ -3100,17 +3573,17 @@
 </file>
 
 <file path=word/header1.xml><?xml version="1.0" encoding="utf-8"?>
-<w:hdr xmlns:wpc="http://schemas.microsoft.com/office/word/2010/wordprocessingCanvas" xmlns:cx="http://schemas.microsoft.com/office/drawing/2014/chartex" xmlns:cx1="http://schemas.microsoft.com/office/drawing/2015/9/8/chartex" xmlns:cx2="http://schemas.microsoft.com/office/drawing/2015/10/21/chartex" xmlns:cx3="http://schemas.microsoft.com/office/drawing/2016/5/9/chartex" xmlns:cx4="http://schemas.microsoft.com/office/drawing/2016/5/10/chartex" xmlns:cx5="http://schemas.microsoft.com/office/drawing/2016/5/11/chartex" xmlns:cx6="http://schemas.microsoft.com/office/drawing/2016/5/12/chartex" xmlns:cx7="http://schemas.microsoft.com/office/drawing/2016/5/13/chartex" xmlns:cx8="http://schemas.microsoft.com/office/drawing/2016/5/14/chartex" xmlns:mc="http://schemas.openxmlformats.org/markup-compatibility/2006" xmlns:aink="http://schemas.microsoft.com/office/drawing/2016/ink" xmlns:am3d="http://schemas.microsoft.com/office/drawing/2017/model3d" xmlns:o="urn:schemas-microsoft-com:office:office" xmlns:oel="http://schemas.microsoft.com/office/2019/extlst" xmlns:r="http://schemas.openxmlformats.org/officeDocument/2006/relationships" xmlns:m="http://schemas.openxmlformats.org/officeDocument/2006/math" xmlns:v="urn:schemas-microsoft-com:vml" xmlns:wp14="http://schemas.microsoft.com/office/word/2010/wordprocessingDrawing" xmlns:wp="http://schemas.openxmlformats.org/drawingml/2006/wordprocessingDrawing" xmlns:w10="urn:schemas-microsoft-com:office:word" xmlns:w="http://schemas.openxmlformats.org/wordprocessingml/2006/main" xmlns:w14="http://schemas.microsoft.com/office/word/2010/wordml" xmlns:w15="http://schemas.microsoft.com/office/word/2012/wordml" xmlns:w16cex="http://schemas.microsoft.com/office/word/2018/wordml/cex" xmlns:w16cid="http://schemas.microsoft.com/office/word/2016/wordml/cid" xmlns:w16="http://schemas.microsoft.com/office/word/2018/wordml" xmlns:w16sdtdh="http://schemas.microsoft.com/office/word/2020/wordml/sdtdatahash" xmlns:w16se="http://schemas.microsoft.com/office/word/2015/wordml/symex" xmlns:wpg="http://schemas.microsoft.com/office/word/2010/wordprocessingGroup" xmlns:wpi="http://schemas.microsoft.com/office/word/2010/wordprocessingInk" xmlns:wne="http://schemas.microsoft.com/office/word/2006/wordml" xmlns:wps="http://schemas.microsoft.com/office/word/2010/wordprocessingShape" mc:Ignorable="w14 w15 w16se w16cid w16 w16cex w16sdtdh wp14">
+<w:hdr xmlns:wpc="http://schemas.microsoft.com/office/word/2010/wordprocessingCanvas" xmlns:cx="http://schemas.microsoft.com/office/drawing/2014/chartex" xmlns:cx1="http://schemas.microsoft.com/office/drawing/2015/9/8/chartex" xmlns:cx2="http://schemas.microsoft.com/office/drawing/2015/10/21/chartex" xmlns:cx3="http://schemas.microsoft.com/office/drawing/2016/5/9/chartex" xmlns:cx4="http://schemas.microsoft.com/office/drawing/2016/5/10/chartex" xmlns:cx5="http://schemas.microsoft.com/office/drawing/2016/5/11/chartex" xmlns:cx6="http://schemas.microsoft.com/office/drawing/2016/5/12/chartex" xmlns:cx7="http://schemas.microsoft.com/office/drawing/2016/5/13/chartex" xmlns:cx8="http://schemas.microsoft.com/office/drawing/2016/5/14/chartex" xmlns:mc="http://schemas.openxmlformats.org/markup-compatibility/2006" xmlns:aink="http://schemas.microsoft.com/office/drawing/2016/ink" xmlns:am3d="http://schemas.microsoft.com/office/drawing/2017/model3d" xmlns:o="urn:schemas-microsoft-com:office:office" xmlns:oel="http://schemas.microsoft.com/office/2019/extlst" xmlns:r="http://schemas.openxmlformats.org/officeDocument/2006/relationships" xmlns:m="http://schemas.openxmlformats.org/officeDocument/2006/math" xmlns:v="urn:schemas-microsoft-com:vml" xmlns:wp14="http://schemas.microsoft.com/office/word/2010/wordprocessingDrawing" xmlns:wp="http://schemas.openxmlformats.org/drawingml/2006/wordprocessingDrawing" xmlns:w10="urn:schemas-microsoft-com:office:word" xmlns:w="http://schemas.openxmlformats.org/wordprocessingml/2006/main" xmlns:w14="http://schemas.microsoft.com/office/word/2010/wordml" xmlns:w15="http://schemas.microsoft.com/office/word/2012/wordml" xmlns:w16cex="http://schemas.microsoft.com/office/word/2018/wordml/cex" xmlns:w16cid="http://schemas.microsoft.com/office/word/2016/wordml/cid" xmlns:w16="http://schemas.microsoft.com/office/word/2018/wordml" xmlns:w16du="http://schemas.microsoft.com/office/word/2023/wordml/word16du" xmlns:w16sdtdh="http://schemas.microsoft.com/office/word/2020/wordml/sdtdatahash" xmlns:w16se="http://schemas.microsoft.com/office/word/2015/wordml/symex" xmlns:wpg="http://schemas.microsoft.com/office/word/2010/wordprocessingGroup" xmlns:wpi="http://schemas.microsoft.com/office/word/2010/wordprocessingInk" xmlns:wne="http://schemas.microsoft.com/office/word/2006/wordml" xmlns:wps="http://schemas.microsoft.com/office/word/2010/wordprocessingShape" mc:Ignorable="w14 w15 w16se w16cid w16 w16cex w16sdtdh w16du wp14">
   <w:p>
     <w:pPr>
-      <w:pStyle w:val="Encabezado"/>
+      <w:pStyle w:val="Header"/>
     </w:pPr>
   </w:p>
 </w:hdr>
 </file>
 
 <file path=word/header2.xml><?xml version="1.0" encoding="utf-8"?>
-<w:hdr xmlns:wpc="http://schemas.microsoft.com/office/word/2010/wordprocessingCanvas" xmlns:cx="http://schemas.microsoft.com/office/drawing/2014/chartex" xmlns:cx1="http://schemas.microsoft.com/office/drawing/2015/9/8/chartex" xmlns:cx2="http://schemas.microsoft.com/office/drawing/2015/10/21/chartex" xmlns:cx3="http://schemas.microsoft.com/office/drawing/2016/5/9/chartex" xmlns:cx4="http://schemas.microsoft.com/office/drawing/2016/5/10/chartex" xmlns:cx5="http://schemas.microsoft.com/office/drawing/2016/5/11/chartex" xmlns:cx6="http://schemas.microsoft.com/office/drawing/2016/5/12/chartex" xmlns:cx7="http://schemas.microsoft.com/office/drawing/2016/5/13/chartex" xmlns:cx8="http://schemas.microsoft.com/office/drawing/2016/5/14/chartex" xmlns:mc="http://schemas.openxmlformats.org/markup-compatibility/2006" xmlns:aink="http://schemas.microsoft.com/office/drawing/2016/ink" xmlns:am3d="http://schemas.microsoft.com/office/drawing/2017/model3d" xmlns:o="urn:schemas-microsoft-com:office:office" xmlns:oel="http://schemas.microsoft.com/office/2019/extlst" xmlns:r="http://schemas.openxmlformats.org/officeDocument/2006/relationships" xmlns:m="http://schemas.openxmlformats.org/officeDocument/2006/math" xmlns:v="urn:schemas-microsoft-com:vml" xmlns:wp14="http://schemas.microsoft.com/office/word/2010/wordprocessingDrawing" xmlns:wp="http://schemas.openxmlformats.org/drawingml/2006/wordprocessingDrawing" xmlns:w10="urn:schemas-microsoft-com:office:word" xmlns:w="http://schemas.openxmlformats.org/wordprocessingml/2006/main" xmlns:w14="http://schemas.microsoft.com/office/word/2010/wordml" xmlns:w15="http://schemas.microsoft.com/office/word/2012/wordml" xmlns:w16cex="http://schemas.microsoft.com/office/word/2018/wordml/cex" xmlns:w16cid="http://schemas.microsoft.com/office/word/2016/wordml/cid" xmlns:w16="http://schemas.microsoft.com/office/word/2018/wordml" xmlns:w16sdtdh="http://schemas.microsoft.com/office/word/2020/wordml/sdtdatahash" xmlns:w16se="http://schemas.microsoft.com/office/word/2015/wordml/symex" xmlns:wpg="http://schemas.microsoft.com/office/word/2010/wordprocessingGroup" xmlns:wpi="http://schemas.microsoft.com/office/word/2010/wordprocessingInk" xmlns:wne="http://schemas.microsoft.com/office/word/2006/wordml" xmlns:wps="http://schemas.microsoft.com/office/word/2010/wordprocessingShape" mc:Ignorable="w14 w15 w16se w16cid w16 w16cex w16sdtdh wp14">
+<w:hdr xmlns:wpc="http://schemas.microsoft.com/office/word/2010/wordprocessingCanvas" xmlns:cx="http://schemas.microsoft.com/office/drawing/2014/chartex" xmlns:cx1="http://schemas.microsoft.com/office/drawing/2015/9/8/chartex" xmlns:cx2="http://schemas.microsoft.com/office/drawing/2015/10/21/chartex" xmlns:cx3="http://schemas.microsoft.com/office/drawing/2016/5/9/chartex" xmlns:cx4="http://schemas.microsoft.com/office/drawing/2016/5/10/chartex" xmlns:cx5="http://schemas.microsoft.com/office/drawing/2016/5/11/chartex" xmlns:cx6="http://schemas.microsoft.com/office/drawing/2016/5/12/chartex" xmlns:cx7="http://schemas.microsoft.com/office/drawing/2016/5/13/chartex" xmlns:cx8="http://schemas.microsoft.com/office/drawing/2016/5/14/chartex" xmlns:mc="http://schemas.openxmlformats.org/markup-compatibility/2006" xmlns:aink="http://schemas.microsoft.com/office/drawing/2016/ink" xmlns:am3d="http://schemas.microsoft.com/office/drawing/2017/model3d" xmlns:o="urn:schemas-microsoft-com:office:office" xmlns:oel="http://schemas.microsoft.com/office/2019/extlst" xmlns:r="http://schemas.openxmlformats.org/officeDocument/2006/relationships" xmlns:m="http://schemas.openxmlformats.org/officeDocument/2006/math" xmlns:v="urn:schemas-microsoft-com:vml" xmlns:wp14="http://schemas.microsoft.com/office/word/2010/wordprocessingDrawing" xmlns:wp="http://schemas.openxmlformats.org/drawingml/2006/wordprocessingDrawing" xmlns:w10="urn:schemas-microsoft-com:office:word" xmlns:w="http://schemas.openxmlformats.org/wordprocessingml/2006/main" xmlns:w14="http://schemas.microsoft.com/office/word/2010/wordml" xmlns:w15="http://schemas.microsoft.com/office/word/2012/wordml" xmlns:w16cex="http://schemas.microsoft.com/office/word/2018/wordml/cex" xmlns:w16cid="http://schemas.microsoft.com/office/word/2016/wordml/cid" xmlns:w16="http://schemas.microsoft.com/office/word/2018/wordml" xmlns:w16du="http://schemas.microsoft.com/office/word/2023/wordml/word16du" xmlns:w16sdtdh="http://schemas.microsoft.com/office/word/2020/wordml/sdtdatahash" xmlns:w16se="http://schemas.microsoft.com/office/word/2015/wordml/symex" xmlns:wpg="http://schemas.microsoft.com/office/word/2010/wordprocessingGroup" xmlns:wpi="http://schemas.microsoft.com/office/word/2010/wordprocessingInk" xmlns:wne="http://schemas.microsoft.com/office/word/2006/wordml" xmlns:wps="http://schemas.microsoft.com/office/word/2010/wordprocessingShape" mc:Ignorable="w14 w15 w16se w16cid w16 w16cex w16sdtdh w16du wp14">
   <w:tbl>
     <w:tblPr>
       <w:tblW w:w="13493" w:type="dxa"/>
@@ -3734,24 +4207,24 @@
   </w:tbl>
   <w:p>
     <w:pPr>
-      <w:pStyle w:val="Encabezado"/>
+      <w:pStyle w:val="Header"/>
     </w:pPr>
   </w:p>
 </w:hdr>
 </file>
 
 <file path=word/header3.xml><?xml version="1.0" encoding="utf-8"?>
-<w:hdr xmlns:wpc="http://schemas.microsoft.com/office/word/2010/wordprocessingCanvas" xmlns:cx="http://schemas.microsoft.com/office/drawing/2014/chartex" xmlns:cx1="http://schemas.microsoft.com/office/drawing/2015/9/8/chartex" xmlns:cx2="http://schemas.microsoft.com/office/drawing/2015/10/21/chartex" xmlns:cx3="http://schemas.microsoft.com/office/drawing/2016/5/9/chartex" xmlns:cx4="http://schemas.microsoft.com/office/drawing/2016/5/10/chartex" xmlns:cx5="http://schemas.microsoft.com/office/drawing/2016/5/11/chartex" xmlns:cx6="http://schemas.microsoft.com/office/drawing/2016/5/12/chartex" xmlns:cx7="http://schemas.microsoft.com/office/drawing/2016/5/13/chartex" xmlns:cx8="http://schemas.microsoft.com/office/drawing/2016/5/14/chartex" xmlns:mc="http://schemas.openxmlformats.org/markup-compatibility/2006" xmlns:aink="http://schemas.microsoft.com/office/drawing/2016/ink" xmlns:am3d="http://schemas.microsoft.com/office/drawing/2017/model3d" xmlns:o="urn:schemas-microsoft-com:office:office" xmlns:oel="http://schemas.microsoft.com/office/2019/extlst" xmlns:r="http://schemas.openxmlformats.org/officeDocument/2006/relationships" xmlns:m="http://schemas.openxmlformats.org/officeDocument/2006/math" xmlns:v="urn:schemas-microsoft-com:vml" xmlns:wp14="http://schemas.microsoft.com/office/word/2010/wordprocessingDrawing" xmlns:wp="http://schemas.openxmlformats.org/drawingml/2006/wordprocessingDrawing" xmlns:w10="urn:schemas-microsoft-com:office:word" xmlns:w="http://schemas.openxmlformats.org/wordprocessingml/2006/main" xmlns:w14="http://schemas.microsoft.com/office/word/2010/wordml" xmlns:w15="http://schemas.microsoft.com/office/word/2012/wordml" xmlns:w16cex="http://schemas.microsoft.com/office/word/2018/wordml/cex" xmlns:w16cid="http://schemas.microsoft.com/office/word/2016/wordml/cid" xmlns:w16="http://schemas.microsoft.com/office/word/2018/wordml" xmlns:w16sdtdh="http://schemas.microsoft.com/office/word/2020/wordml/sdtdatahash" xmlns:w16se="http://schemas.microsoft.com/office/word/2015/wordml/symex" xmlns:wpg="http://schemas.microsoft.com/office/word/2010/wordprocessingGroup" xmlns:wpi="http://schemas.microsoft.com/office/word/2010/wordprocessingInk" xmlns:wne="http://schemas.microsoft.com/office/word/2006/wordml" xmlns:wps="http://schemas.microsoft.com/office/word/2010/wordprocessingShape" mc:Ignorable="w14 w15 w16se w16cid w16 w16cex w16sdtdh wp14">
+<w:hdr xmlns:wpc="http://schemas.microsoft.com/office/word/2010/wordprocessingCanvas" xmlns:cx="http://schemas.microsoft.com/office/drawing/2014/chartex" xmlns:cx1="http://schemas.microsoft.com/office/drawing/2015/9/8/chartex" xmlns:cx2="http://schemas.microsoft.com/office/drawing/2015/10/21/chartex" xmlns:cx3="http://schemas.microsoft.com/office/drawing/2016/5/9/chartex" xmlns:cx4="http://schemas.microsoft.com/office/drawing/2016/5/10/chartex" xmlns:cx5="http://schemas.microsoft.com/office/drawing/2016/5/11/chartex" xmlns:cx6="http://schemas.microsoft.com/office/drawing/2016/5/12/chartex" xmlns:cx7="http://schemas.microsoft.com/office/drawing/2016/5/13/chartex" xmlns:cx8="http://schemas.microsoft.com/office/drawing/2016/5/14/chartex" xmlns:mc="http://schemas.openxmlformats.org/markup-compatibility/2006" xmlns:aink="http://schemas.microsoft.com/office/drawing/2016/ink" xmlns:am3d="http://schemas.microsoft.com/office/drawing/2017/model3d" xmlns:o="urn:schemas-microsoft-com:office:office" xmlns:oel="http://schemas.microsoft.com/office/2019/extlst" xmlns:r="http://schemas.openxmlformats.org/officeDocument/2006/relationships" xmlns:m="http://schemas.openxmlformats.org/officeDocument/2006/math" xmlns:v="urn:schemas-microsoft-com:vml" xmlns:wp14="http://schemas.microsoft.com/office/word/2010/wordprocessingDrawing" xmlns:wp="http://schemas.openxmlformats.org/drawingml/2006/wordprocessingDrawing" xmlns:w10="urn:schemas-microsoft-com:office:word" xmlns:w="http://schemas.openxmlformats.org/wordprocessingml/2006/main" xmlns:w14="http://schemas.microsoft.com/office/word/2010/wordml" xmlns:w15="http://schemas.microsoft.com/office/word/2012/wordml" xmlns:w16cex="http://schemas.microsoft.com/office/word/2018/wordml/cex" xmlns:w16cid="http://schemas.microsoft.com/office/word/2016/wordml/cid" xmlns:w16="http://schemas.microsoft.com/office/word/2018/wordml" xmlns:w16du="http://schemas.microsoft.com/office/word/2023/wordml/word16du" xmlns:w16sdtdh="http://schemas.microsoft.com/office/word/2020/wordml/sdtdatahash" xmlns:w16se="http://schemas.microsoft.com/office/word/2015/wordml/symex" xmlns:wpg="http://schemas.microsoft.com/office/word/2010/wordprocessingGroup" xmlns:wpi="http://schemas.microsoft.com/office/word/2010/wordprocessingInk" xmlns:wne="http://schemas.microsoft.com/office/word/2006/wordml" xmlns:wps="http://schemas.microsoft.com/office/word/2010/wordprocessingShape" mc:Ignorable="w14 w15 w16se w16cid w16 w16cex w16sdtdh w16du wp14">
   <w:p>
     <w:pPr>
-      <w:pStyle w:val="Encabezado"/>
+      <w:pStyle w:val="Header"/>
     </w:pPr>
   </w:p>
 </w:hdr>
 </file>
 
 <file path=word/numbering.xml><?xml version="1.0" encoding="utf-8"?>
-<w:numbering xmlns:wpc="http://schemas.microsoft.com/office/word/2010/wordprocessingCanvas" xmlns:cx="http://schemas.microsoft.com/office/drawing/2014/chartex" xmlns:cx1="http://schemas.microsoft.com/office/drawing/2015/9/8/chartex" xmlns:cx2="http://schemas.microsoft.com/office/drawing/2015/10/21/chartex" xmlns:cx3="http://schemas.microsoft.com/office/drawing/2016/5/9/chartex" xmlns:cx4="http://schemas.microsoft.com/office/drawing/2016/5/10/chartex" xmlns:cx5="http://schemas.microsoft.com/office/drawing/2016/5/11/chartex" xmlns:cx6="http://schemas.microsoft.com/office/drawing/2016/5/12/chartex" xmlns:cx7="http://schemas.microsoft.com/office/drawing/2016/5/13/chartex" xmlns:cx8="http://schemas.microsoft.com/office/drawing/2016/5/14/chartex" xmlns:mc="http://schemas.openxmlformats.org/markup-compatibility/2006" xmlns:aink="http://schemas.microsoft.com/office/drawing/2016/ink" xmlns:am3d="http://schemas.microsoft.com/office/drawing/2017/model3d" xmlns:o="urn:schemas-microsoft-com:office:office" xmlns:oel="http://schemas.microsoft.com/office/2019/extlst" xmlns:r="http://schemas.openxmlformats.org/officeDocument/2006/relationships" xmlns:m="http://schemas.openxmlformats.org/officeDocument/2006/math" xmlns:v="urn:schemas-microsoft-com:vml" xmlns:wp14="http://schemas.microsoft.com/office/word/2010/wordprocessingDrawing" xmlns:wp="http://schemas.openxmlformats.org/drawingml/2006/wordprocessingDrawing" xmlns:w10="urn:schemas-microsoft-com:office:word" xmlns:w="http://schemas.openxmlformats.org/wordprocessingml/2006/main" xmlns:w14="http://schemas.microsoft.com/office/word/2010/wordml" xmlns:w15="http://schemas.microsoft.com/office/word/2012/wordml" xmlns:w16cex="http://schemas.microsoft.com/office/word/2018/wordml/cex" xmlns:w16cid="http://schemas.microsoft.com/office/word/2016/wordml/cid" xmlns:w16="http://schemas.microsoft.com/office/word/2018/wordml" xmlns:w16sdtdh="http://schemas.microsoft.com/office/word/2020/wordml/sdtdatahash" xmlns:w16se="http://schemas.microsoft.com/office/word/2015/wordml/symex" xmlns:wpg="http://schemas.microsoft.com/office/word/2010/wordprocessingGroup" xmlns:wpi="http://schemas.microsoft.com/office/word/2010/wordprocessingInk" xmlns:wne="http://schemas.microsoft.com/office/word/2006/wordml" xmlns:wps="http://schemas.microsoft.com/office/word/2010/wordprocessingShape" mc:Ignorable="w14 w15 w16se w16cid w16 w16cex w16sdtdh wp14">
+<w:numbering xmlns:wpc="http://schemas.microsoft.com/office/word/2010/wordprocessingCanvas" xmlns:cx="http://schemas.microsoft.com/office/drawing/2014/chartex" xmlns:cx1="http://schemas.microsoft.com/office/drawing/2015/9/8/chartex" xmlns:cx2="http://schemas.microsoft.com/office/drawing/2015/10/21/chartex" xmlns:cx3="http://schemas.microsoft.com/office/drawing/2016/5/9/chartex" xmlns:cx4="http://schemas.microsoft.com/office/drawing/2016/5/10/chartex" xmlns:cx5="http://schemas.microsoft.com/office/drawing/2016/5/11/chartex" xmlns:cx6="http://schemas.microsoft.com/office/drawing/2016/5/12/chartex" xmlns:cx7="http://schemas.microsoft.com/office/drawing/2016/5/13/chartex" xmlns:cx8="http://schemas.microsoft.com/office/drawing/2016/5/14/chartex" xmlns:mc="http://schemas.openxmlformats.org/markup-compatibility/2006" xmlns:aink="http://schemas.microsoft.com/office/drawing/2016/ink" xmlns:am3d="http://schemas.microsoft.com/office/drawing/2017/model3d" xmlns:o="urn:schemas-microsoft-com:office:office" xmlns:oel="http://schemas.microsoft.com/office/2019/extlst" xmlns:r="http://schemas.openxmlformats.org/officeDocument/2006/relationships" xmlns:m="http://schemas.openxmlformats.org/officeDocument/2006/math" xmlns:v="urn:schemas-microsoft-com:vml" xmlns:wp14="http://schemas.microsoft.com/office/word/2010/wordprocessingDrawing" xmlns:wp="http://schemas.openxmlformats.org/drawingml/2006/wordprocessingDrawing" xmlns:w10="urn:schemas-microsoft-com:office:word" xmlns:w="http://schemas.openxmlformats.org/wordprocessingml/2006/main" xmlns:w14="http://schemas.microsoft.com/office/word/2010/wordml" xmlns:w15="http://schemas.microsoft.com/office/word/2012/wordml" xmlns:w16cex="http://schemas.microsoft.com/office/word/2018/wordml/cex" xmlns:w16cid="http://schemas.microsoft.com/office/word/2016/wordml/cid" xmlns:w16="http://schemas.microsoft.com/office/word/2018/wordml" xmlns:w16du="http://schemas.microsoft.com/office/word/2023/wordml/word16du" xmlns:w16sdtdh="http://schemas.microsoft.com/office/word/2020/wordml/sdtdatahash" xmlns:w16se="http://schemas.microsoft.com/office/word/2015/wordml/symex" xmlns:wpg="http://schemas.microsoft.com/office/word/2010/wordprocessingGroup" xmlns:wpi="http://schemas.microsoft.com/office/word/2010/wordprocessingInk" xmlns:wne="http://schemas.microsoft.com/office/word/2006/wordml" xmlns:wps="http://schemas.microsoft.com/office/word/2010/wordprocessingShape" mc:Ignorable="w14 w15 w16se w16cid w16 w16cex w16sdtdh w16du wp14">
   <w:abstractNum w:abstractNumId="0" w15:restartNumberingAfterBreak="0">
     <w:nsid w:val="A96409F2"/>
     <w:multiLevelType w:val="hybridMultilevel"/>
@@ -4042,7 +4515,7 @@
 </file>
 
 <file path=word/styles.xml><?xml version="1.0" encoding="utf-8"?>
-<w:styles xmlns:mc="http://schemas.openxmlformats.org/markup-compatibility/2006" xmlns:r="http://schemas.openxmlformats.org/officeDocument/2006/relationships" xmlns:w="http://schemas.openxmlformats.org/wordprocessingml/2006/main" xmlns:w14="http://schemas.microsoft.com/office/word/2010/wordml" xmlns:w15="http://schemas.microsoft.com/office/word/2012/wordml" xmlns:w16cex="http://schemas.microsoft.com/office/word/2018/wordml/cex" xmlns:w16cid="http://schemas.microsoft.com/office/word/2016/wordml/cid" xmlns:w16="http://schemas.microsoft.com/office/word/2018/wordml" xmlns:w16sdtdh="http://schemas.microsoft.com/office/word/2020/wordml/sdtdatahash" xmlns:w16se="http://schemas.microsoft.com/office/word/2015/wordml/symex" mc:Ignorable="w14 w15 w16se w16cid w16 w16cex w16sdtdh">
+<w:styles xmlns:mc="http://schemas.openxmlformats.org/markup-compatibility/2006" xmlns:r="http://schemas.openxmlformats.org/officeDocument/2006/relationships" xmlns:w="http://schemas.openxmlformats.org/wordprocessingml/2006/main" xmlns:w14="http://schemas.microsoft.com/office/word/2010/wordml" xmlns:w15="http://schemas.microsoft.com/office/word/2012/wordml" xmlns:w16cex="http://schemas.microsoft.com/office/word/2018/wordml/cex" xmlns:w16cid="http://schemas.microsoft.com/office/word/2016/wordml/cid" xmlns:w16="http://schemas.microsoft.com/office/word/2018/wordml" xmlns:w16du="http://schemas.microsoft.com/office/word/2023/wordml/word16du" xmlns:w16sdtdh="http://schemas.microsoft.com/office/word/2020/wordml/sdtdatahash" xmlns:w16se="http://schemas.microsoft.com/office/word/2015/wordml/symex" mc:Ignorable="w14 w15 w16se w16cid w16 w16cex w16sdtdh w16du">
   <w:docDefaults>
     <w:rPrDefault>
       <w:rPr>
@@ -4444,13 +4917,13 @@
       <w:lang w:val="es-MX"/>
     </w:rPr>
   </w:style>
-  <w:style w:type="character" w:default="1" w:styleId="Fuentedeprrafopredeter">
+  <w:style w:type="character" w:default="1" w:styleId="DefaultParagraphFont">
     <w:name w:val="Default Paragraph Font"/>
     <w:uiPriority w:val="1"/>
     <w:semiHidden/>
     <w:unhideWhenUsed/>
   </w:style>
-  <w:style w:type="table" w:default="1" w:styleId="Tablanormal">
+  <w:style w:type="table" w:default="1" w:styleId="TableNormal">
     <w:name w:val="Normal Table"/>
     <w:uiPriority w:val="99"/>
     <w:semiHidden/>
@@ -4465,15 +4938,15 @@
       </w:tblCellMar>
     </w:tblPr>
   </w:style>
-  <w:style w:type="numbering" w:default="1" w:styleId="Sinlista">
+  <w:style w:type="numbering" w:default="1" w:styleId="NoList">
     <w:name w:val="No List"/>
     <w:uiPriority w:val="99"/>
     <w:semiHidden/>
     <w:unhideWhenUsed/>
   </w:style>
-  <w:style w:type="table" w:styleId="Tablaconcuadrcula">
+  <w:style w:type="table" w:styleId="TableGrid">
     <w:name w:val="Table Grid"/>
-    <w:basedOn w:val="Tablanormal"/>
+    <w:basedOn w:val="TableNormal"/>
     <w:uiPriority w:val="59"/>
     <w:rsid w:val="00CE1C90"/>
     <w:pPr>
@@ -4493,10 +4966,10 @@
       </w:tblBorders>
     </w:tblPr>
   </w:style>
-  <w:style w:type="paragraph" w:styleId="Encabezado">
+  <w:style w:type="paragraph" w:styleId="Header">
     <w:name w:val="header"/>
     <w:basedOn w:val="Normal"/>
-    <w:link w:val="EncabezadoCar"/>
+    <w:link w:val="HeaderChar"/>
     <w:uiPriority w:val="99"/>
     <w:unhideWhenUsed/>
     <w:rsid w:val="00EB2BFB"/>
@@ -4508,20 +4981,20 @@
       <w:spacing w:after="0" w:line="240" w:lineRule="auto"/>
     </w:pPr>
   </w:style>
-  <w:style w:type="character" w:customStyle="1" w:styleId="EncabezadoCar">
-    <w:name w:val="Encabezado Car"/>
-    <w:basedOn w:val="Fuentedeprrafopredeter"/>
-    <w:link w:val="Encabezado"/>
+  <w:style w:type="character" w:customStyle="1" w:styleId="HeaderChar">
+    <w:name w:val="Header Char"/>
+    <w:basedOn w:val="DefaultParagraphFont"/>
+    <w:link w:val="Header"/>
     <w:uiPriority w:val="99"/>
     <w:rsid w:val="00EB2BFB"/>
     <w:rPr>
       <w:lang w:val="es-MX"/>
     </w:rPr>
   </w:style>
-  <w:style w:type="paragraph" w:styleId="Piedepgina">
+  <w:style w:type="paragraph" w:styleId="Footer">
     <w:name w:val="footer"/>
     <w:basedOn w:val="Normal"/>
-    <w:link w:val="PiedepginaCar"/>
+    <w:link w:val="FooterChar"/>
     <w:uiPriority w:val="99"/>
     <w:unhideWhenUsed/>
     <w:rsid w:val="00EB2BFB"/>
@@ -4533,10 +5006,10 @@
       <w:spacing w:after="0" w:line="240" w:lineRule="auto"/>
     </w:pPr>
   </w:style>
-  <w:style w:type="character" w:customStyle="1" w:styleId="PiedepginaCar">
-    <w:name w:val="Pie de página Car"/>
-    <w:basedOn w:val="Fuentedeprrafopredeter"/>
-    <w:link w:val="Piedepgina"/>
+  <w:style w:type="character" w:customStyle="1" w:styleId="FooterChar">
+    <w:name w:val="Footer Char"/>
+    <w:basedOn w:val="DefaultParagraphFont"/>
+    <w:link w:val="Footer"/>
     <w:uiPriority w:val="99"/>
     <w:rsid w:val="00EB2BFB"/>
     <w:rPr>
@@ -4545,8 +5018,8 @@
   </w:style>
   <w:style w:type="table" w:customStyle="1" w:styleId="Tablaconcuadrcula1">
     <w:name w:val="Tabla con cuadrícula1"/>
-    <w:basedOn w:val="Tablanormal"/>
-    <w:next w:val="Tablaconcuadrcula"/>
+    <w:basedOn w:val="TableNormal"/>
+    <w:next w:val="TableGrid"/>
     <w:uiPriority w:val="59"/>
     <w:rsid w:val="00EB2BFB"/>
     <w:pPr>
@@ -4566,10 +5039,10 @@
       </w:tblBorders>
     </w:tblPr>
   </w:style>
-  <w:style w:type="paragraph" w:styleId="Textodeglobo">
+  <w:style w:type="paragraph" w:styleId="BalloonText">
     <w:name w:val="Balloon Text"/>
     <w:basedOn w:val="Normal"/>
-    <w:link w:val="TextodegloboCar"/>
+    <w:link w:val="BalloonTextChar"/>
     <w:uiPriority w:val="99"/>
     <w:semiHidden/>
     <w:unhideWhenUsed/>
@@ -4583,10 +5056,10 @@
       <w:szCs w:val="18"/>
     </w:rPr>
   </w:style>
-  <w:style w:type="character" w:customStyle="1" w:styleId="TextodegloboCar">
-    <w:name w:val="Texto de globo Car"/>
-    <w:basedOn w:val="Fuentedeprrafopredeter"/>
-    <w:link w:val="Textodeglobo"/>
+  <w:style w:type="character" w:customStyle="1" w:styleId="BalloonTextChar">
+    <w:name w:val="Balloon Text Char"/>
+    <w:basedOn w:val="DefaultParagraphFont"/>
+    <w:link w:val="BalloonText"/>
     <w:uiPriority w:val="99"/>
     <w:semiHidden/>
     <w:rsid w:val="005E383E"/>

</xml_diff>